<commit_message>
Updated code style guide
</commit_message>
<xml_diff>
--- a/Presentation/code-style.docx
+++ b/Presentation/code-style.docx
@@ -154,15 +154,28 @@
     </w:p>
     <w:p>
       <w:pPr>
-        <w:rPr>
-          <w:lang w:val="ru-RU"/>
-        </w:rPr>
+        <w:pStyle w:val="Heading3"/>
       </w:pPr>
       <w:r>
         <w:rPr>
           <w:lang w:val="ru-RU"/>
         </w:rPr>
         <w:t>Идентификаторы</w:t>
+      </w:r>
+    </w:p>
+    <w:p>
+      <w:pPr>
+        <w:rPr>
+          <w:lang w:val="ru-RU"/>
+        </w:rPr>
+      </w:pPr>
+      <w:bookmarkStart w:id="0" w:name="_GoBack"/>
+      <w:bookmarkEnd w:id="0"/>
+      <w:r>
+        <w:rPr>
+          <w:lang w:val="ru-RU"/>
+        </w:rPr>
+        <w:t>Название идентифкатора должно отражать его назначение. Избегайте сложных аббревиатур и транслита.</w:t>
       </w:r>
     </w:p>
     <w:p>
@@ -292,11 +305,11 @@
         </w:rPr>
         <w:tab/>
       </w:r>
-      <w:bookmarkStart w:id="0" w:name="_GoBack"/>
-      <w:bookmarkEnd w:id="0"/>
+      <w:proofErr w:type="spellStart"/>
       <w:r>
         <w:t>eName</w:t>
       </w:r>
+      <w:proofErr w:type="spellEnd"/>
     </w:p>
     <w:p>
       <w:pPr>
@@ -638,6 +651,7 @@
         <w:rPr>
           <w:lang w:val="ru-RU"/>
         </w:rPr>
+        <w:lastRenderedPageBreak/>
         <w:t>Пространства имен текущего проекта (</w:t>
       </w:r>
       <w:r>
@@ -722,7 +736,6 @@
         <w:rPr>
           <w:lang w:val="ru-RU"/>
         </w:rPr>
-        <w:lastRenderedPageBreak/>
         <w:t xml:space="preserve">Псевдонимы пространств имен </w:t>
       </w:r>
       <w:r>
@@ -1338,6 +1351,28 @@
       <w:szCs w:val="26"/>
     </w:rPr>
   </w:style>
+  <w:style w:type="paragraph" w:styleId="Heading3">
+    <w:name w:val="heading 3"/>
+    <w:basedOn w:val="Normal"/>
+    <w:next w:val="Normal"/>
+    <w:link w:val="Heading3Char"/>
+    <w:uiPriority w:val="9"/>
+    <w:unhideWhenUsed/>
+    <w:qFormat/>
+    <w:rsid w:val="00753B58"/>
+    <w:pPr>
+      <w:keepNext/>
+      <w:keepLines/>
+      <w:spacing w:before="200" w:after="0"/>
+      <w:outlineLvl w:val="2"/>
+    </w:pPr>
+    <w:rPr>
+      <w:rFonts w:asciiTheme="majorHAnsi" w:eastAsiaTheme="majorEastAsia" w:hAnsiTheme="majorHAnsi" w:cstheme="majorBidi"/>
+      <w:b/>
+      <w:bCs/>
+      <w:color w:val="4F81BD" w:themeColor="accent1"/>
+    </w:rPr>
+  </w:style>
   <w:style w:type="character" w:default="1" w:styleId="DefaultParagraphFont">
     <w:name w:val="Default Paragraph Font"/>
     <w:uiPriority w:val="1"/>
@@ -1404,6 +1439,19 @@
       <w:color w:val="4F81BD" w:themeColor="accent1"/>
       <w:sz w:val="26"/>
       <w:szCs w:val="26"/>
+    </w:rPr>
+  </w:style>
+  <w:style w:type="character" w:customStyle="1" w:styleId="Heading3Char">
+    <w:name w:val="Heading 3 Char"/>
+    <w:basedOn w:val="DefaultParagraphFont"/>
+    <w:link w:val="Heading3"/>
+    <w:uiPriority w:val="9"/>
+    <w:rsid w:val="00753B58"/>
+    <w:rPr>
+      <w:rFonts w:asciiTheme="majorHAnsi" w:eastAsiaTheme="majorEastAsia" w:hAnsiTheme="majorHAnsi" w:cstheme="majorBidi"/>
+      <w:b/>
+      <w:bCs/>
+      <w:color w:val="4F81BD" w:themeColor="accent1"/>
     </w:rPr>
   </w:style>
 </w:styles>
@@ -1616,6 +1664,28 @@
       <w:szCs w:val="26"/>
     </w:rPr>
   </w:style>
+  <w:style w:type="paragraph" w:styleId="Heading3">
+    <w:name w:val="heading 3"/>
+    <w:basedOn w:val="Normal"/>
+    <w:next w:val="Normal"/>
+    <w:link w:val="Heading3Char"/>
+    <w:uiPriority w:val="9"/>
+    <w:unhideWhenUsed/>
+    <w:qFormat/>
+    <w:rsid w:val="00753B58"/>
+    <w:pPr>
+      <w:keepNext/>
+      <w:keepLines/>
+      <w:spacing w:before="200" w:after="0"/>
+      <w:outlineLvl w:val="2"/>
+    </w:pPr>
+    <w:rPr>
+      <w:rFonts w:asciiTheme="majorHAnsi" w:eastAsiaTheme="majorEastAsia" w:hAnsiTheme="majorHAnsi" w:cstheme="majorBidi"/>
+      <w:b/>
+      <w:bCs/>
+      <w:color w:val="4F81BD" w:themeColor="accent1"/>
+    </w:rPr>
+  </w:style>
   <w:style w:type="character" w:default="1" w:styleId="DefaultParagraphFont">
     <w:name w:val="Default Paragraph Font"/>
     <w:uiPriority w:val="1"/>
@@ -1682,6 +1752,19 @@
       <w:color w:val="4F81BD" w:themeColor="accent1"/>
       <w:sz w:val="26"/>
       <w:szCs w:val="26"/>
+    </w:rPr>
+  </w:style>
+  <w:style w:type="character" w:customStyle="1" w:styleId="Heading3Char">
+    <w:name w:val="Heading 3 Char"/>
+    <w:basedOn w:val="DefaultParagraphFont"/>
+    <w:link w:val="Heading3"/>
+    <w:uiPriority w:val="9"/>
+    <w:rsid w:val="00753B58"/>
+    <w:rPr>
+      <w:rFonts w:asciiTheme="majorHAnsi" w:eastAsiaTheme="majorEastAsia" w:hAnsiTheme="majorHAnsi" w:cstheme="majorBidi"/>
+      <w:b/>
+      <w:bCs/>
+      <w:color w:val="4F81BD" w:themeColor="accent1"/>
     </w:rPr>
   </w:style>
 </w:styles>

</xml_diff>

<commit_message>
Code style guide changes
</commit_message>
<xml_diff>
--- a/Presentation/code-style.docx
+++ b/Presentation/code-style.docx
@@ -155,6 +155,9 @@
     <w:p>
       <w:pPr>
         <w:pStyle w:val="Heading3"/>
+        <w:rPr>
+          <w:lang w:val="ru-RU"/>
+        </w:rPr>
       </w:pPr>
       <w:r>
         <w:rPr>
@@ -169,8 +172,6 @@
           <w:lang w:val="ru-RU"/>
         </w:rPr>
       </w:pPr>
-      <w:bookmarkStart w:id="0" w:name="_GoBack"/>
-      <w:bookmarkEnd w:id="0"/>
       <w:r>
         <w:rPr>
           <w:lang w:val="ru-RU"/>
@@ -296,18 +297,7 @@
       </w:r>
       <w:proofErr w:type="spellStart"/>
       <w:r>
-        <w:t>IInterfac</w:t>
-      </w:r>
-      <w:proofErr w:type="spellEnd"/>
-      <w:r>
-        <w:rPr>
-          <w:lang w:val="ru-RU"/>
-        </w:rPr>
-        <w:tab/>
-      </w:r>
-      <w:proofErr w:type="spellStart"/>
-      <w:r>
-        <w:t>eName</w:t>
+        <w:t>IInterfaceName</w:t>
       </w:r>
       <w:proofErr w:type="spellEnd"/>
     </w:p>
@@ -326,13 +316,28 @@
         <w:rPr>
           <w:lang w:val="ru-RU"/>
         </w:rPr>
-        <w:t xml:space="preserve">Локальная переменная -  </w:t>
-      </w:r>
-      <w:proofErr w:type="spellStart"/>
-      <w:r>
-        <w:t>camelCase</w:t>
-      </w:r>
-      <w:proofErr w:type="spellEnd"/>
+        <w:t xml:space="preserve">Имя типа-аргумента </w:t>
+      </w:r>
+      <w:r>
+        <w:t>T</w:t>
+      </w:r>
+      <w:r>
+        <w:rPr>
+          <w:lang w:val="ru-RU"/>
+        </w:rPr>
+        <w:t xml:space="preserve"> </w:t>
+      </w:r>
+      <w:r>
+        <w:rPr>
+          <w:lang w:val="ru-RU"/>
+        </w:rPr>
+        <w:t xml:space="preserve">или </w:t>
+      </w:r>
+      <w:r>
+        <w:t>TTypeName</w:t>
+      </w:r>
+      <w:bookmarkStart w:id="0" w:name="_GoBack"/>
+      <w:bookmarkEnd w:id="0"/>
     </w:p>
     <w:p>
       <w:pPr>
@@ -349,13 +354,7 @@
         <w:rPr>
           <w:lang w:val="ru-RU"/>
         </w:rPr>
-        <w:t xml:space="preserve">Параметр функции </w:t>
-      </w:r>
-      <w:r>
-        <w:rPr>
-          <w:lang w:val="ru-RU"/>
-        </w:rPr>
-        <w:t xml:space="preserve">- </w:t>
+        <w:t xml:space="preserve">Локальная переменная -  </w:t>
       </w:r>
       <w:proofErr w:type="spellStart"/>
       <w:r>
@@ -378,17 +377,19 @@
         <w:rPr>
           <w:lang w:val="ru-RU"/>
         </w:rPr>
-        <w:t xml:space="preserve">Обработчик события </w:t>
-      </w:r>
-      <w:r>
-        <w:t>On</w:t>
-      </w:r>
-      <w:r>
-        <w:rPr>
-          <w:lang w:val="ru-RU"/>
-        </w:rPr>
-        <w:t>&lt;ИсточникСобытия&gt;&lt;ИмяСобытия&gt;</w:t>
-      </w:r>
+        <w:t xml:space="preserve">Параметр функции </w:t>
+      </w:r>
+      <w:r>
+        <w:rPr>
+          <w:lang w:val="ru-RU"/>
+        </w:rPr>
+        <w:t xml:space="preserve">- </w:t>
+      </w:r>
+      <w:proofErr w:type="spellStart"/>
+      <w:r>
+        <w:t>camelCase</w:t>
+      </w:r>
+      <w:proofErr w:type="spellEnd"/>
     </w:p>
     <w:p>
       <w:pPr>
@@ -402,34 +403,19 @@
         </w:rPr>
       </w:pPr>
       <w:r>
-        <w:t>private</w:t>
-      </w:r>
-      <w:r>
-        <w:rPr>
-          <w:lang w:val="ru-RU"/>
-        </w:rPr>
-        <w:t xml:space="preserve"> </w:t>
-      </w:r>
-      <w:r>
-        <w:t>instance</w:t>
-      </w:r>
-      <w:r>
-        <w:rPr>
-          <w:lang w:val="ru-RU"/>
-        </w:rPr>
-        <w:t xml:space="preserve"> </w:t>
-      </w:r>
-      <w:r>
-        <w:rPr>
-          <w:lang w:val="ru-RU"/>
-        </w:rPr>
-        <w:t>поле _имя</w:t>
-      </w:r>
-      <w:r>
-        <w:rPr>
-          <w:lang w:val="ru-RU"/>
-        </w:rPr>
-        <w:t>;</w:t>
+        <w:rPr>
+          <w:lang w:val="ru-RU"/>
+        </w:rPr>
+        <w:t xml:space="preserve">Обработчик события </w:t>
+      </w:r>
+      <w:r>
+        <w:t>On</w:t>
+      </w:r>
+      <w:r>
+        <w:rPr>
+          <w:lang w:val="ru-RU"/>
+        </w:rPr>
+        <w:t>&lt;ИсточникСобытия&gt;&lt;ИмяСобытия&gt;</w:t>
       </w:r>
     </w:p>
     <w:p>
@@ -439,9 +425,12 @@
           <w:ilvl w:val="0"/>
           <w:numId w:val="2"/>
         </w:numPr>
-      </w:pPr>
-      <w:r>
-        <w:t>Public</w:t>
+        <w:rPr>
+          <w:lang w:val="ru-RU"/>
+        </w:rPr>
+      </w:pPr>
+      <w:r>
+        <w:t>private</w:t>
       </w:r>
       <w:r>
         <w:rPr>
@@ -449,16 +438,26 @@
         </w:rPr>
         <w:t xml:space="preserve"> </w:t>
       </w:r>
-      <w:proofErr w:type="spellStart"/>
-      <w:r>
-        <w:t>const</w:t>
-      </w:r>
-      <w:proofErr w:type="spellEnd"/>
-      <w:r>
-        <w:rPr>
-          <w:lang w:val="ru-RU"/>
-        </w:rPr>
-        <w:t xml:space="preserve"> ИМЯ_КОНСТАНТЫ</w:t>
+      <w:r>
+        <w:t>instance</w:t>
+      </w:r>
+      <w:r>
+        <w:rPr>
+          <w:lang w:val="ru-RU"/>
+        </w:rPr>
+        <w:t xml:space="preserve"> </w:t>
+      </w:r>
+      <w:r>
+        <w:rPr>
+          <w:lang w:val="ru-RU"/>
+        </w:rPr>
+        <w:t>поле _имя</w:t>
+      </w:r>
+      <w:r>
+        <w:rPr>
+          <w:lang w:val="ru-RU"/>
+        </w:rPr>
+        <w:t>;</w:t>
       </w:r>
     </w:p>
     <w:p>
@@ -468,6 +467,35 @@
           <w:ilvl w:val="0"/>
           <w:numId w:val="2"/>
         </w:numPr>
+      </w:pPr>
+      <w:r>
+        <w:t>Public</w:t>
+      </w:r>
+      <w:r>
+        <w:rPr>
+          <w:lang w:val="ru-RU"/>
+        </w:rPr>
+        <w:t xml:space="preserve"> </w:t>
+      </w:r>
+      <w:proofErr w:type="spellStart"/>
+      <w:r>
+        <w:t>const</w:t>
+      </w:r>
+      <w:proofErr w:type="spellEnd"/>
+      <w:r>
+        <w:rPr>
+          <w:lang w:val="ru-RU"/>
+        </w:rPr>
+        <w:t xml:space="preserve"> ИМЯ_КОНСТАНТЫ</w:t>
+      </w:r>
+    </w:p>
+    <w:p>
+      <w:pPr>
+        <w:pStyle w:val="ListParagraph"/>
+        <w:numPr>
+          <w:ilvl w:val="0"/>
+          <w:numId w:val="2"/>
+        </w:numPr>
         <w:rPr>
           <w:lang w:val="ru-RU"/>
         </w:rPr>
@@ -633,6 +661,7 @@
         </w:rPr>
       </w:pPr>
       <w:r>
+        <w:lastRenderedPageBreak/>
         <w:t>System.*</w:t>
       </w:r>
     </w:p>
@@ -651,7 +680,6 @@
         <w:rPr>
           <w:lang w:val="ru-RU"/>
         </w:rPr>
-        <w:lastRenderedPageBreak/>
         <w:t>Пространства имен текущего проекта (</w:t>
       </w:r>
       <w:r>

</xml_diff>

<commit_message>
Updated C# code style recomendations
</commit_message>
<xml_diff>
--- a/Presentation/code-style.docx
+++ b/Presentation/code-style.docx
@@ -13,15 +13,10 @@
         <w:rPr>
           <w:lang w:val="ru-RU"/>
         </w:rPr>
-        <w:t>Стиль кодирования</w:t>
-      </w:r>
-    </w:p>
-    <w:p>
-      <w:pPr>
-        <w:rPr>
-          <w:lang w:val="ru-RU"/>
-        </w:rPr>
-      </w:pPr>
+        <w:t>Введение</w:t>
+      </w:r>
+    </w:p>
+    <w:p>
       <w:r>
         <w:rPr>
           <w:lang w:val="ru-RU"/>
@@ -49,6 +44,32 @@
     </w:p>
     <w:p>
       <w:pPr>
+        <w:rPr>
+          <w:lang w:val="ru-RU"/>
+        </w:rPr>
+      </w:pPr>
+      <w:r>
+        <w:rPr>
+          <w:lang w:val="ru-RU"/>
+        </w:rPr>
+        <w:t>Берите пример со стиля именования в базовой библиотеке классов.</w:t>
+      </w:r>
+    </w:p>
+    <w:p>
+      <w:pPr>
+        <w:rPr>
+          <w:lang w:val="ru-RU"/>
+        </w:rPr>
+      </w:pPr>
+      <w:r>
+        <w:rPr>
+          <w:lang w:val="ru-RU"/>
+        </w:rPr>
+        <w:t xml:space="preserve">Помните что не так важно какой именно стиль кодирования вы предпочитаете как </w:t>
+      </w:r>
+    </w:p>
+    <w:p>
+      <w:pPr>
         <w:pStyle w:val="Heading2"/>
         <w:rPr>
           <w:lang w:val="ru-RU"/>
@@ -117,66 +138,6 @@
           <w:lang w:val="ru-RU"/>
         </w:rPr>
         <w:t>Рекомендуемая литература</w:t>
-      </w:r>
-    </w:p>
-    <w:p>
-      <w:pPr>
-        <w:rPr>
-          <w:lang w:val="ru-RU"/>
-        </w:rPr>
-      </w:pPr>
-      <w:r>
-        <w:t>Code</w:t>
-      </w:r>
-      <w:r>
-        <w:rPr>
-          <w:lang w:val="ru-RU"/>
-        </w:rPr>
-        <w:t xml:space="preserve"> </w:t>
-      </w:r>
-      <w:r>
-        <w:t>complete</w:t>
-      </w:r>
-    </w:p>
-    <w:p>
-      <w:pPr>
-        <w:pStyle w:val="Heading2"/>
-        <w:rPr>
-          <w:lang w:val="ru-RU"/>
-        </w:rPr>
-      </w:pPr>
-      <w:r>
-        <w:rPr>
-          <w:lang w:val="ru-RU"/>
-        </w:rPr>
-        <w:t>Стиль</w:t>
-      </w:r>
-    </w:p>
-    <w:p>
-      <w:pPr>
-        <w:pStyle w:val="Heading3"/>
-        <w:rPr>
-          <w:lang w:val="ru-RU"/>
-        </w:rPr>
-      </w:pPr>
-      <w:r>
-        <w:rPr>
-          <w:lang w:val="ru-RU"/>
-        </w:rPr>
-        <w:t>Идентификаторы</w:t>
-      </w:r>
-    </w:p>
-    <w:p>
-      <w:pPr>
-        <w:rPr>
-          <w:lang w:val="ru-RU"/>
-        </w:rPr>
-      </w:pPr>
-      <w:r>
-        <w:rPr>
-          <w:lang w:val="ru-RU"/>
-        </w:rPr>
-        <w:t>Название идентифкатора должно отражать его назначение. Избегайте сложных аббревиатур и транслита.</w:t>
       </w:r>
     </w:p>
     <w:p>
@@ -184,7 +145,7 @@
         <w:pStyle w:val="ListParagraph"/>
         <w:numPr>
           <w:ilvl w:val="0"/>
-          <w:numId w:val="2"/>
+          <w:numId w:val="7"/>
         </w:numPr>
         <w:rPr>
           <w:lang w:val="ru-RU"/>
@@ -194,60 +155,27 @@
         <w:rPr>
           <w:lang w:val="ru-RU"/>
         </w:rPr>
-        <w:t xml:space="preserve">Имя класса начинается с заглавной буквы </w:t>
-      </w:r>
-      <w:proofErr w:type="spellStart"/>
-      <w:r>
-        <w:t>ClassName</w:t>
-      </w:r>
-      <w:proofErr w:type="spellEnd"/>
-      <w:r>
-        <w:rPr>
-          <w:lang w:val="ru-RU"/>
-        </w:rPr>
-        <w:t>.</w:t>
-      </w:r>
-    </w:p>
-    <w:p>
-      <w:pPr>
-        <w:pStyle w:val="ListParagraph"/>
-        <w:numPr>
-          <w:ilvl w:val="1"/>
-          <w:numId w:val="2"/>
-        </w:numPr>
-        <w:rPr>
-          <w:lang w:val="ru-RU"/>
-        </w:rPr>
-      </w:pPr>
-      <w:r>
-        <w:rPr>
-          <w:lang w:val="ru-RU"/>
-        </w:rPr>
-        <w:t>Не рекомендуется использовать префик</w:t>
-      </w:r>
-      <w:r>
-        <w:rPr>
-          <w:lang w:val="ru-RU"/>
-        </w:rPr>
-        <w:t>сы</w:t>
-      </w:r>
-      <w:r>
-        <w:rPr>
-          <w:lang w:val="ru-RU"/>
-        </w:rPr>
-        <w:t xml:space="preserve">. </w:t>
-      </w:r>
-      <w:r>
-        <w:rPr>
-          <w:lang w:val="ru-RU"/>
-        </w:rPr>
-        <w:t xml:space="preserve">Например, названия классов </w:t>
-      </w:r>
-      <w:proofErr w:type="spellStart"/>
-      <w:r>
-        <w:t>TObject</w:t>
-      </w:r>
-      <w:proofErr w:type="spellEnd"/>
+        <w:t>«Совершенный код. Мастер-класс», Стив Макконнелл, Издательство «Русская редакция».</w:t>
+      </w:r>
+      <w:r>
+        <w:rPr>
+          <w:lang w:val="ru-RU"/>
+        </w:rPr>
+        <w:br/>
+        <w:t xml:space="preserve">Оригинальное название: </w:t>
+      </w:r>
+      <w:r>
+        <w:t>Code</w:t>
+      </w:r>
+      <w:r>
+        <w:rPr>
+          <w:lang w:val="ru-RU"/>
+        </w:rPr>
+        <w:t xml:space="preserve"> </w:t>
+      </w:r>
+      <w:r>
+        <w:t>Complete</w:t>
+      </w:r>
       <w:r>
         <w:rPr>
           <w:lang w:val="ru-RU"/>
@@ -260,11 +188,9 @@
         </w:rPr>
         <w:t xml:space="preserve"> </w:t>
       </w:r>
-      <w:proofErr w:type="spellStart"/>
-      <w:r>
-        <w:t>CObject</w:t>
-      </w:r>
-      <w:proofErr w:type="spellEnd"/>
+      <w:r>
+        <w:t>Steve</w:t>
+      </w:r>
       <w:r>
         <w:rPr>
           <w:lang w:val="ru-RU"/>
@@ -272,10 +198,30 @@
         <w:t xml:space="preserve"> </w:t>
       </w:r>
       <w:r>
-        <w:rPr>
-          <w:lang w:val="ru-RU"/>
-        </w:rPr>
-        <w:t>и т.п. явлются плохим стилем.</w:t>
+        <w:t>McConnell</w:t>
+      </w:r>
+      <w:r>
+        <w:rPr>
+          <w:lang w:val="ru-RU"/>
+        </w:rPr>
+        <w:t xml:space="preserve">, </w:t>
+      </w:r>
+      <w:r>
+        <w:t>Microsoft Press</w:t>
+      </w:r>
+    </w:p>
+    <w:p>
+      <w:pPr>
+        <w:pStyle w:val="Heading2"/>
+        <w:rPr>
+          <w:lang w:val="ru-RU"/>
+        </w:rPr>
+      </w:pPr>
+      <w:r>
+        <w:rPr>
+          <w:lang w:val="ru-RU"/>
+        </w:rPr>
+        <w:t>Обозначения</w:t>
       </w:r>
     </w:p>
     <w:p>
@@ -283,68 +229,106 @@
         <w:pStyle w:val="ListParagraph"/>
         <w:numPr>
           <w:ilvl w:val="0"/>
-          <w:numId w:val="2"/>
+          <w:numId w:val="4"/>
         </w:numPr>
         <w:rPr>
           <w:lang w:val="ru-RU"/>
         </w:rPr>
       </w:pPr>
-      <w:r>
-        <w:rPr>
-          <w:lang w:val="ru-RU"/>
-        </w:rPr>
-        <w:t xml:space="preserve">Имя интерфейса – </w:t>
-      </w:r>
       <w:proofErr w:type="spellStart"/>
       <w:r>
-        <w:t>IInterfaceName</w:t>
+        <w:t>UpperCamelCase</w:t>
       </w:r>
       <w:proofErr w:type="spellEnd"/>
+      <w:r>
+        <w:rPr>
+          <w:lang w:val="ru-RU"/>
+        </w:rPr>
+        <w:t xml:space="preserve"> – </w:t>
+      </w:r>
+      <w:r>
+        <w:rPr>
+          <w:lang w:val="ru-RU"/>
+        </w:rPr>
+        <w:t>первая буква каждого слова пишется заглавной, остальные прописными. Например:</w:t>
+      </w:r>
+      <w:r>
+        <w:rPr>
+          <w:lang w:val="ru-RU"/>
+        </w:rPr>
+        <w:t xml:space="preserve"> </w:t>
+      </w:r>
+      <w:proofErr w:type="spellStart"/>
+      <w:r>
+        <w:t>WriteLine</w:t>
+      </w:r>
+      <w:proofErr w:type="spellEnd"/>
+      <w:r>
+        <w:rPr>
+          <w:lang w:val="ru-RU"/>
+        </w:rPr>
+        <w:t xml:space="preserve">, </w:t>
+      </w:r>
+      <w:proofErr w:type="spellStart"/>
+      <w:r>
+        <w:t>BackroundColor</w:t>
+      </w:r>
+      <w:proofErr w:type="spellEnd"/>
+      <w:r>
+        <w:rPr>
+          <w:lang w:val="ru-RU"/>
+        </w:rPr>
+        <w:t>.</w:t>
+      </w:r>
     </w:p>
     <w:p>
       <w:pPr>
         <w:pStyle w:val="ListParagraph"/>
         <w:numPr>
           <w:ilvl w:val="0"/>
-          <w:numId w:val="2"/>
+          <w:numId w:val="4"/>
         </w:numPr>
         <w:rPr>
           <w:lang w:val="ru-RU"/>
         </w:rPr>
       </w:pPr>
-      <w:r>
-        <w:rPr>
-          <w:lang w:val="ru-RU"/>
-        </w:rPr>
-        <w:t xml:space="preserve">Имя типа-аргумента </w:t>
-      </w:r>
-      <w:r>
-        <w:t>T</w:t>
-      </w:r>
-      <w:r>
-        <w:rPr>
-          <w:lang w:val="ru-RU"/>
-        </w:rPr>
-        <w:t xml:space="preserve"> </w:t>
-      </w:r>
-      <w:r>
-        <w:rPr>
-          <w:lang w:val="ru-RU"/>
-        </w:rPr>
-        <w:t xml:space="preserve">или </w:t>
-      </w:r>
-      <w:r>
-        <w:t>TTypeName</w:t>
-      </w:r>
-      <w:bookmarkStart w:id="0" w:name="_GoBack"/>
-      <w:bookmarkEnd w:id="0"/>
+      <w:proofErr w:type="spellStart"/>
+      <w:proofErr w:type="gramStart"/>
+      <w:r>
+        <w:t>lowerCamelCase</w:t>
+      </w:r>
+      <w:proofErr w:type="spellEnd"/>
+      <w:proofErr w:type="gramEnd"/>
+      <w:r>
+        <w:rPr>
+          <w:lang w:val="ru-RU"/>
+        </w:rPr>
+        <w:t xml:space="preserve"> – первое слово пишется прописными, остальные по правилам </w:t>
+      </w:r>
+      <w:proofErr w:type="spellStart"/>
+      <w:r>
+        <w:t>UpperCamelCase</w:t>
+      </w:r>
+      <w:proofErr w:type="spellEnd"/>
+      <w:r>
+        <w:rPr>
+          <w:lang w:val="ru-RU"/>
+        </w:rPr>
+        <w:t>. Например</w:t>
+      </w:r>
+      <w:r>
+        <w:rPr>
+          <w:lang w:val="ru-RU"/>
+        </w:rPr>
+        <w:t>:</w:t>
+      </w:r>
     </w:p>
     <w:p>
       <w:pPr>
         <w:pStyle w:val="ListParagraph"/>
         <w:numPr>
           <w:ilvl w:val="0"/>
-          <w:numId w:val="2"/>
+          <w:numId w:val="4"/>
         </w:numPr>
         <w:rPr>
           <w:lang w:val="ru-RU"/>
@@ -354,59 +338,997 @@
         <w:rPr>
           <w:lang w:val="ru-RU"/>
         </w:rPr>
-        <w:t xml:space="preserve">Локальная переменная -  </w:t>
+        <w:t>_</w:t>
       </w:r>
       <w:proofErr w:type="spellStart"/>
       <w:r>
-        <w:t>camelCase</w:t>
+        <w:t>lowerCamelCase</w:t>
       </w:r>
       <w:proofErr w:type="spellEnd"/>
+      <w:r>
+        <w:rPr>
+          <w:lang w:val="ru-RU"/>
+        </w:rPr>
+        <w:t xml:space="preserve"> – </w:t>
+      </w:r>
+      <w:proofErr w:type="spellStart"/>
+      <w:r>
+        <w:t>lowerCamelCase</w:t>
+      </w:r>
+      <w:proofErr w:type="spellEnd"/>
+      <w:r>
+        <w:rPr>
+          <w:lang w:val="ru-RU"/>
+        </w:rPr>
+        <w:t xml:space="preserve"> </w:t>
+      </w:r>
+      <w:r>
+        <w:rPr>
+          <w:lang w:val="ru-RU"/>
+        </w:rPr>
+        <w:t>с символом подчеркивания в начале</w:t>
+      </w:r>
     </w:p>
     <w:p>
       <w:pPr>
         <w:pStyle w:val="ListParagraph"/>
         <w:numPr>
           <w:ilvl w:val="0"/>
-          <w:numId w:val="2"/>
+          <w:numId w:val="4"/>
         </w:numPr>
         <w:rPr>
           <w:lang w:val="ru-RU"/>
         </w:rPr>
       </w:pPr>
       <w:r>
-        <w:rPr>
-          <w:lang w:val="ru-RU"/>
-        </w:rPr>
-        <w:t xml:space="preserve">Параметр функции </w:t>
-      </w:r>
-      <w:r>
-        <w:rPr>
-          <w:lang w:val="ru-RU"/>
-        </w:rPr>
-        <w:t xml:space="preserve">- </w:t>
+        <w:t>UPPER</w:t>
+      </w:r>
+      <w:r>
+        <w:rPr>
+          <w:lang w:val="ru-RU"/>
+        </w:rPr>
+        <w:t>_</w:t>
+      </w:r>
+      <w:r>
+        <w:t>CASE</w:t>
+      </w:r>
+      <w:r>
+        <w:rPr>
+          <w:lang w:val="ru-RU"/>
+        </w:rPr>
+        <w:t xml:space="preserve"> </w:t>
+      </w:r>
+      <w:r>
+        <w:rPr>
+          <w:lang w:val="ru-RU"/>
+        </w:rPr>
+        <w:t>–</w:t>
+      </w:r>
+      <w:r>
+        <w:rPr>
+          <w:lang w:val="ru-RU"/>
+        </w:rPr>
+        <w:t xml:space="preserve"> все буквы заглавные; отдельные слова разделены символом подчеркивания.</w:t>
+      </w:r>
+    </w:p>
+    <w:p>
+      <w:pPr>
+        <w:pStyle w:val="Heading1"/>
+        <w:rPr>
+          <w:lang w:val="ru-RU"/>
+        </w:rPr>
+      </w:pPr>
+      <w:r>
+        <w:rPr>
+          <w:lang w:val="ru-RU"/>
+        </w:rPr>
+        <w:t>Форматирование</w:t>
+      </w:r>
+    </w:p>
+    <w:p>
+      <w:pPr>
+        <w:rPr>
+          <w:lang w:val="ru-RU"/>
+        </w:rPr>
+      </w:pPr>
+    </w:p>
+    <w:p>
+      <w:pPr>
+        <w:pStyle w:val="Heading1"/>
+        <w:rPr>
+          <w:lang w:val="ru-RU"/>
+        </w:rPr>
+      </w:pPr>
+      <w:r>
+        <w:rPr>
+          <w:lang w:val="ru-RU"/>
+        </w:rPr>
+        <w:t>Идентификаторы</w:t>
+      </w:r>
+    </w:p>
+    <w:p>
+      <w:pPr>
+        <w:pStyle w:val="Heading2"/>
+        <w:rPr>
+          <w:lang w:val="ru-RU"/>
+        </w:rPr>
+      </w:pPr>
+      <w:r>
+        <w:rPr>
+          <w:lang w:val="ru-RU"/>
+        </w:rPr>
+        <w:t>Локальные</w:t>
+      </w:r>
+      <w:r>
+        <w:rPr>
+          <w:lang w:val="ru-RU"/>
+        </w:rPr>
+        <w:t xml:space="preserve"> переменные</w:t>
+      </w:r>
+      <w:r>
+        <w:rPr>
+          <w:lang w:val="ru-RU"/>
+        </w:rPr>
+        <w:t xml:space="preserve"> </w:t>
+      </w:r>
+      <w:r>
+        <w:rPr>
+          <w:lang w:val="ru-RU"/>
+        </w:rPr>
+        <w:t>и аргументы функций</w:t>
+      </w:r>
+    </w:p>
+    <w:p>
+      <w:pPr>
+        <w:rPr>
+          <w:lang w:val="ru-RU"/>
+        </w:rPr>
+      </w:pPr>
+      <w:r>
+        <w:rPr>
+          <w:lang w:val="ru-RU"/>
+        </w:rPr>
+        <w:t>Название идентифкатора должно отражать его назначение</w:t>
+      </w:r>
+    </w:p>
+    <w:tbl>
+      <w:tblPr>
+        <w:tblStyle w:val="TableGrid"/>
+        <w:tblW w:w="5000" w:type="pct"/>
+        <w:tblLook w:val="04A0" w:firstRow="1" w:lastRow="0" w:firstColumn="1" w:lastColumn="0" w:noHBand="0" w:noVBand="1"/>
+      </w:tblPr>
+      <w:tblGrid>
+        <w:gridCol w:w="3794"/>
+        <w:gridCol w:w="6111"/>
+      </w:tblGrid>
+      <w:tr>
+        <w:tc>
+          <w:tcPr>
+            <w:tcW w:w="1915" w:type="pct"/>
+          </w:tcPr>
+          <w:p>
+            <w:pPr>
+              <w:pStyle w:val="ListParagraph"/>
+              <w:numPr>
+                <w:ilvl w:val="0"/>
+                <w:numId w:val="6"/>
+              </w:numPr>
+              <w:ind w:left="284" w:hanging="284"/>
+              <w:rPr>
+                <w:lang w:val="ru-RU"/>
+              </w:rPr>
+            </w:pPr>
+            <w:r>
+              <w:rPr>
+                <w:lang w:val="ru-RU"/>
+              </w:rPr>
+              <w:t xml:space="preserve">Используйте </w:t>
+            </w:r>
+            <w:proofErr w:type="spellStart"/>
+            <w:r>
+              <w:t>lowerCamelCase</w:t>
+            </w:r>
+            <w:proofErr w:type="spellEnd"/>
+          </w:p>
+          <w:p>
+            <w:pPr>
+              <w:pStyle w:val="ListParagraph"/>
+              <w:numPr>
+                <w:ilvl w:val="0"/>
+                <w:numId w:val="6"/>
+              </w:numPr>
+              <w:ind w:left="284" w:hanging="284"/>
+              <w:rPr>
+                <w:lang w:val="ru-RU"/>
+              </w:rPr>
+            </w:pPr>
+            <w:r>
+              <w:rPr>
+                <w:lang w:val="ru-RU"/>
+              </w:rPr>
+              <w:t>Используйте существительные в единственном числе для одинарных значений</w:t>
+            </w:r>
+          </w:p>
+          <w:p>
+            <w:pPr>
+              <w:pStyle w:val="ListParagraph"/>
+              <w:numPr>
+                <w:ilvl w:val="0"/>
+                <w:numId w:val="6"/>
+              </w:numPr>
+              <w:ind w:left="284" w:hanging="284"/>
+              <w:rPr>
+                <w:lang w:val="ru-RU"/>
+              </w:rPr>
+            </w:pPr>
+            <w:r>
+              <w:rPr>
+                <w:lang w:val="ru-RU"/>
+              </w:rPr>
+              <w:t xml:space="preserve">Используйте существительные в </w:t>
+            </w:r>
+            <w:r>
+              <w:rPr>
+                <w:lang w:val="ru-RU"/>
+              </w:rPr>
+              <w:t xml:space="preserve">множествнном числе для </w:t>
+            </w:r>
+            <w:r>
+              <w:rPr>
+                <w:lang w:val="ru-RU"/>
+              </w:rPr>
+              <w:t xml:space="preserve"> </w:t>
+            </w:r>
+            <w:r>
+              <w:rPr>
+                <w:lang w:val="ru-RU"/>
+              </w:rPr>
+              <w:t>коллекций и массивов.</w:t>
+            </w:r>
+          </w:p>
+        </w:tc>
+        <w:tc>
+          <w:tcPr>
+            <w:tcW w:w="3085" w:type="pct"/>
+          </w:tcPr>
+          <w:p>
+            <w:pPr>
+              <w:pStyle w:val="ListParagraph"/>
+              <w:numPr>
+                <w:ilvl w:val="0"/>
+                <w:numId w:val="6"/>
+              </w:numPr>
+              <w:ind w:left="293" w:hanging="293"/>
+              <w:rPr>
+                <w:lang w:val="ru-RU"/>
+              </w:rPr>
+            </w:pPr>
+            <w:r>
+              <w:rPr>
+                <w:lang w:val="ru-RU"/>
+              </w:rPr>
+              <w:t>Не используйте «венгерскую» нотацию</w:t>
+            </w:r>
+          </w:p>
+          <w:p>
+            <w:pPr>
+              <w:pStyle w:val="ListParagraph"/>
+              <w:numPr>
+                <w:ilvl w:val="0"/>
+                <w:numId w:val="6"/>
+              </w:numPr>
+              <w:ind w:left="293" w:hanging="293"/>
+              <w:rPr>
+                <w:lang w:val="ru-RU"/>
+              </w:rPr>
+            </w:pPr>
+            <w:r>
+              <w:rPr>
+                <w:lang w:val="ru-RU"/>
+              </w:rPr>
+              <w:t>Не используйте транслитерацию с кириллицы</w:t>
+            </w:r>
+          </w:p>
+          <w:p>
+            <w:pPr>
+              <w:pStyle w:val="ListParagraph"/>
+              <w:numPr>
+                <w:ilvl w:val="0"/>
+                <w:numId w:val="6"/>
+              </w:numPr>
+              <w:ind w:left="293" w:hanging="293"/>
+              <w:rPr>
+                <w:lang w:val="ru-RU"/>
+              </w:rPr>
+            </w:pPr>
+            <w:r>
+              <w:rPr>
+                <w:lang w:val="ru-RU"/>
+              </w:rPr>
+              <w:t>Избегайте сложных аббревиатур</w:t>
+            </w:r>
+          </w:p>
+        </w:tc>
+      </w:tr>
+    </w:tbl>
+    <w:p>
+      <w:pPr>
+        <w:rPr>
+          <w:lang w:val="ru-RU"/>
+        </w:rPr>
+      </w:pPr>
+    </w:p>
+    <w:p>
+      <w:pPr>
+        <w:pStyle w:val="Heading2"/>
+        <w:rPr>
+          <w:lang w:val="ru-RU"/>
+        </w:rPr>
+      </w:pPr>
+      <w:r>
+        <w:rPr>
+          <w:lang w:val="ru-RU"/>
+        </w:rPr>
+        <w:t>Константы</w:t>
+      </w:r>
+    </w:p>
+    <w:p>
+      <w:pPr>
+        <w:rPr>
+          <w:lang w:val="ru-RU"/>
+        </w:rPr>
+      </w:pPr>
+      <w:r>
+        <w:rPr>
+          <w:lang w:val="ru-RU"/>
+        </w:rPr>
+        <w:t xml:space="preserve">Используйте </w:t>
+      </w:r>
+      <w:r>
+        <w:t>UPPER</w:t>
+      </w:r>
+      <w:r>
+        <w:rPr>
+          <w:lang w:val="ru-RU"/>
+        </w:rPr>
+        <w:t>_</w:t>
+      </w:r>
+      <w:r>
+        <w:t>CASE</w:t>
+      </w:r>
+      <w:r>
+        <w:rPr>
+          <w:lang w:val="ru-RU"/>
+        </w:rPr>
+        <w:t>.</w:t>
+      </w:r>
+    </w:p>
+    <w:p>
+      <w:pPr>
+        <w:pStyle w:val="Heading2"/>
+        <w:rPr>
+          <w:lang w:val="ru-RU"/>
+        </w:rPr>
+      </w:pPr>
+      <w:r>
+        <w:rPr>
+          <w:lang w:val="ru-RU"/>
+        </w:rPr>
+        <w:t xml:space="preserve">Члены </w:t>
       </w:r>
       <w:proofErr w:type="spellStart"/>
       <w:r>
-        <w:t>camelCase</w:t>
+        <w:t>enum</w:t>
       </w:r>
       <w:proofErr w:type="spellEnd"/>
     </w:p>
     <w:p>
-      <w:pPr>
-        <w:pStyle w:val="ListParagraph"/>
-        <w:numPr>
-          <w:ilvl w:val="0"/>
-          <w:numId w:val="2"/>
-        </w:numPr>
-        <w:rPr>
-          <w:lang w:val="ru-RU"/>
-        </w:rPr>
-      </w:pPr>
-      <w:r>
-        <w:rPr>
-          <w:lang w:val="ru-RU"/>
-        </w:rPr>
-        <w:t xml:space="preserve">Обработчик события </w:t>
+      <w:r>
+        <w:rPr>
+          <w:lang w:val="ru-RU"/>
+        </w:rPr>
+        <w:t xml:space="preserve">Используйте </w:t>
+      </w:r>
+      <w:proofErr w:type="spellStart"/>
+      <w:r>
+        <w:t>UpperCamelCase</w:t>
+      </w:r>
+      <w:proofErr w:type="spellEnd"/>
+      <w:r>
+        <w:t>.</w:t>
+      </w:r>
+    </w:p>
+    <w:p>
+      <w:pPr>
+        <w:pStyle w:val="Heading2"/>
+        <w:rPr>
+          <w:lang w:val="ru-RU"/>
+        </w:rPr>
+      </w:pPr>
+      <w:r>
+        <w:rPr>
+          <w:lang w:val="ru-RU"/>
+        </w:rPr>
+        <w:t>Имена типов</w:t>
+      </w:r>
+    </w:p>
+    <w:p>
+      <w:pPr>
+        <w:rPr>
+          <w:lang w:val="ru-RU"/>
+        </w:rPr>
+      </w:pPr>
+      <w:r>
+        <w:rPr>
+          <w:lang w:val="ru-RU"/>
+        </w:rPr>
+        <w:t xml:space="preserve">Используйте </w:t>
+      </w:r>
+      <w:proofErr w:type="spellStart"/>
+      <w:r>
+        <w:t>UpperCamelCase</w:t>
+      </w:r>
+      <w:proofErr w:type="spellEnd"/>
+    </w:p>
+    <w:p>
+      <w:pPr>
+        <w:rPr>
+          <w:lang w:val="ru-RU"/>
+        </w:rPr>
+      </w:pPr>
+      <w:r>
+        <w:rPr>
+          <w:lang w:val="ru-RU"/>
+        </w:rPr>
+        <w:t xml:space="preserve">Избегайте использования префиксов типа </w:t>
+      </w:r>
+      <w:r>
+        <w:t>T</w:t>
+      </w:r>
+      <w:r>
+        <w:rPr>
+          <w:lang w:val="ru-RU"/>
+        </w:rPr>
+        <w:t xml:space="preserve">, </w:t>
+      </w:r>
+      <w:r>
+        <w:t>C</w:t>
+      </w:r>
+      <w:r>
+        <w:rPr>
+          <w:lang w:val="ru-RU"/>
+        </w:rPr>
+        <w:t xml:space="preserve"> (кроме </w:t>
+      </w:r>
+      <w:r>
+        <w:t>I</w:t>
+      </w:r>
+      <w:r>
+        <w:rPr>
+          <w:lang w:val="ru-RU"/>
+        </w:rPr>
+        <w:t xml:space="preserve"> </w:t>
+      </w:r>
+      <w:r>
+        <w:rPr>
+          <w:lang w:val="ru-RU"/>
+        </w:rPr>
+        <w:t>для интерфейсов)</w:t>
+      </w:r>
+      <w:r>
+        <w:rPr>
+          <w:lang w:val="ru-RU"/>
+        </w:rPr>
+        <w:t xml:space="preserve">. </w:t>
+      </w:r>
+      <w:r>
+        <w:rPr>
+          <w:lang w:val="ru-RU"/>
+        </w:rPr>
+        <w:t xml:space="preserve">Например, названия классов </w:t>
+      </w:r>
+      <w:proofErr w:type="spellStart"/>
+      <w:r>
+        <w:t>TObject</w:t>
+      </w:r>
+      <w:proofErr w:type="spellEnd"/>
+      <w:r>
+        <w:rPr>
+          <w:lang w:val="ru-RU"/>
+        </w:rPr>
+        <w:t>,</w:t>
+      </w:r>
+      <w:r>
+        <w:rPr>
+          <w:lang w:val="ru-RU"/>
+        </w:rPr>
+        <w:t xml:space="preserve"> </w:t>
+      </w:r>
+      <w:proofErr w:type="spellStart"/>
+      <w:r>
+        <w:t>CObject</w:t>
+      </w:r>
+      <w:proofErr w:type="spellEnd"/>
+      <w:r>
+        <w:rPr>
+          <w:lang w:val="ru-RU"/>
+        </w:rPr>
+        <w:t xml:space="preserve"> </w:t>
+      </w:r>
+      <w:r>
+        <w:rPr>
+          <w:lang w:val="ru-RU"/>
+        </w:rPr>
+        <w:t>и т.п. явлются плохим стилем.</w:t>
+      </w:r>
+    </w:p>
+    <w:p>
+      <w:pPr>
+        <w:rPr>
+          <w:lang w:val="ru-RU"/>
+        </w:rPr>
+      </w:pPr>
+      <w:r>
+        <w:rPr>
+          <w:lang w:val="ru-RU"/>
+        </w:rPr>
+        <w:t>Избегайте использования</w:t>
+      </w:r>
+      <w:r>
+        <w:rPr>
+          <w:lang w:val="ru-RU"/>
+        </w:rPr>
+        <w:t xml:space="preserve"> суффиксов типа </w:t>
+      </w:r>
+      <w:r>
+        <w:t>Class</w:t>
+      </w:r>
+      <w:r>
+        <w:rPr>
+          <w:lang w:val="ru-RU"/>
+        </w:rPr>
+        <w:t xml:space="preserve">, </w:t>
+      </w:r>
+      <w:proofErr w:type="spellStart"/>
+      <w:r>
+        <w:t>Struct</w:t>
+      </w:r>
+      <w:proofErr w:type="spellEnd"/>
+      <w:r>
+        <w:rPr>
+          <w:lang w:val="ru-RU"/>
+        </w:rPr>
+        <w:t xml:space="preserve">  </w:t>
+      </w:r>
+      <w:r>
+        <w:rPr>
+          <w:lang w:val="ru-RU"/>
+        </w:rPr>
+        <w:t>и т.п. За исключением исключечений и атрибутов</w:t>
+      </w:r>
+    </w:p>
+    <w:p>
+      <w:pPr>
+        <w:pStyle w:val="Heading3"/>
+        <w:rPr>
+          <w:lang w:val="ru-RU"/>
+        </w:rPr>
+      </w:pPr>
+      <w:r>
+        <w:rPr>
+          <w:lang w:val="ru-RU"/>
+        </w:rPr>
+        <w:t>Имена классов для исключений</w:t>
+      </w:r>
+    </w:p>
+    <w:p>
+      <w:pPr>
+        <w:rPr>
+          <w:lang w:val="ru-RU"/>
+        </w:rPr>
+      </w:pPr>
+      <w:r>
+        <w:rPr>
+          <w:lang w:val="ru-RU"/>
+        </w:rPr>
+        <w:t xml:space="preserve">Имя класса должно заканчиваться на </w:t>
+      </w:r>
+      <w:r>
+        <w:t>Exception</w:t>
+      </w:r>
+      <w:r>
+        <w:rPr>
+          <w:lang w:val="ru-RU"/>
+        </w:rPr>
+        <w:t>.</w:t>
+      </w:r>
+    </w:p>
+    <w:p>
+      <w:pPr>
+        <w:pStyle w:val="Heading3"/>
+        <w:rPr>
+          <w:lang w:val="ru-RU"/>
+        </w:rPr>
+      </w:pPr>
+      <w:r>
+        <w:rPr>
+          <w:lang w:val="ru-RU"/>
+        </w:rPr>
+        <w:t>Имена классов для атрибутов</w:t>
+      </w:r>
+    </w:p>
+    <w:p>
+      <w:pPr>
+        <w:rPr>
+          <w:lang w:val="ru-RU"/>
+        </w:rPr>
+      </w:pPr>
+      <w:r>
+        <w:rPr>
+          <w:lang w:val="ru-RU"/>
+        </w:rPr>
+        <w:t xml:space="preserve">Имя класса должно заканчиваться на </w:t>
+      </w:r>
+      <w:r>
+        <w:t>Attribute</w:t>
+      </w:r>
+      <w:r>
+        <w:rPr>
+          <w:lang w:val="ru-RU"/>
+        </w:rPr>
+        <w:t>.</w:t>
+      </w:r>
+    </w:p>
+    <w:p>
+      <w:pPr>
+        <w:pStyle w:val="Heading3"/>
+        <w:rPr>
+          <w:lang w:val="ru-RU"/>
+        </w:rPr>
+      </w:pPr>
+      <w:r>
+        <w:rPr>
+          <w:lang w:val="ru-RU"/>
+        </w:rPr>
+        <w:t>Имена интерфейсов</w:t>
+      </w:r>
+    </w:p>
+    <w:p>
+      <w:pPr>
+        <w:rPr>
+          <w:lang w:val="ru-RU"/>
+        </w:rPr>
+      </w:pPr>
+      <w:r>
+        <w:rPr>
+          <w:lang w:val="ru-RU"/>
+        </w:rPr>
+        <w:t>Имя интерфейса должно</w:t>
+      </w:r>
+      <w:r>
+        <w:rPr>
+          <w:lang w:val="ru-RU"/>
+        </w:rPr>
+        <w:t xml:space="preserve"> </w:t>
+      </w:r>
+      <w:r>
+        <w:rPr>
+          <w:lang w:val="ru-RU"/>
+        </w:rPr>
+        <w:t xml:space="preserve">начинаться с </w:t>
+      </w:r>
+      <w:r>
+        <w:t>I</w:t>
+      </w:r>
+      <w:r>
+        <w:rPr>
+          <w:lang w:val="ru-RU"/>
+        </w:rPr>
+        <w:t xml:space="preserve"> </w:t>
+      </w:r>
+      <w:r>
+        <w:rPr>
+          <w:lang w:val="ru-RU"/>
+        </w:rPr>
+        <w:t xml:space="preserve">и дальше по правилам </w:t>
+      </w:r>
+      <w:proofErr w:type="spellStart"/>
+      <w:r>
+        <w:t>UpperCamelCase</w:t>
+      </w:r>
+      <w:proofErr w:type="spellEnd"/>
+      <w:r>
+        <w:rPr>
+          <w:lang w:val="ru-RU"/>
+        </w:rPr>
+        <w:t>.</w:t>
+      </w:r>
+    </w:p>
+    <w:p>
+      <w:pPr>
+        <w:pStyle w:val="Heading3"/>
+        <w:rPr>
+          <w:lang w:val="ru-RU"/>
+        </w:rPr>
+      </w:pPr>
+      <w:r>
+        <w:rPr>
+          <w:lang w:val="ru-RU"/>
+        </w:rPr>
+        <w:t>Имена тип-аргументов для обобщенных типов</w:t>
+      </w:r>
+    </w:p>
+    <w:p>
+      <w:pPr>
+        <w:rPr>
+          <w:lang w:val="ru-RU"/>
+        </w:rPr>
+      </w:pPr>
+      <w:r>
+        <w:rPr>
+          <w:lang w:val="ru-RU"/>
+        </w:rPr>
+        <w:t xml:space="preserve">Если тип-аргумент всего один, то используем </w:t>
+      </w:r>
+      <w:r>
+        <w:t>T</w:t>
+      </w:r>
+    </w:p>
+    <w:p>
+      <w:pPr>
+        <w:rPr>
+          <w:lang w:val="ru-RU"/>
+        </w:rPr>
+      </w:pPr>
+      <w:r>
+        <w:rPr>
+          <w:lang w:val="ru-RU"/>
+        </w:rPr>
+        <w:t>Если тип-аргумент</w:t>
+      </w:r>
+      <w:r>
+        <w:rPr>
+          <w:lang w:val="ru-RU"/>
+        </w:rPr>
+        <w:t xml:space="preserve"> несколько</w:t>
+      </w:r>
+      <w:r>
+        <w:rPr>
+          <w:lang w:val="ru-RU"/>
+        </w:rPr>
+        <w:t>, то ???</w:t>
+      </w:r>
+    </w:p>
+    <w:p>
+      <w:pPr>
+        <w:pStyle w:val="Heading2"/>
+        <w:rPr>
+          <w:lang w:val="ru-RU"/>
+        </w:rPr>
+      </w:pPr>
+      <w:r>
+        <w:rPr>
+          <w:lang w:val="ru-RU"/>
+        </w:rPr>
+        <w:t>Члены типов</w:t>
+      </w:r>
+    </w:p>
+    <w:p>
+      <w:pPr>
+        <w:pStyle w:val="Heading3"/>
+        <w:rPr>
+          <w:lang w:val="ru-RU"/>
+        </w:rPr>
+      </w:pPr>
+      <w:r>
+        <w:t>Private</w:t>
+      </w:r>
+      <w:r>
+        <w:rPr>
+          <w:lang w:val="ru-RU"/>
+        </w:rPr>
+        <w:t xml:space="preserve"> </w:t>
+      </w:r>
+      <w:proofErr w:type="gramStart"/>
+      <w:r>
+        <w:rPr>
+          <w:lang w:val="ru-RU"/>
+        </w:rPr>
+        <w:t>поля</w:t>
+      </w:r>
+      <w:proofErr w:type="gramEnd"/>
+    </w:p>
+    <w:p>
+      <w:pPr>
+        <w:rPr>
+          <w:lang w:val="ru-RU"/>
+        </w:rPr>
+      </w:pPr>
+      <w:r>
+        <w:rPr>
+          <w:lang w:val="ru-RU"/>
+        </w:rPr>
+        <w:t xml:space="preserve">Используйте </w:t>
+      </w:r>
+      <w:r>
+        <w:rPr>
+          <w:lang w:val="ru-RU"/>
+        </w:rPr>
+        <w:t>_</w:t>
+      </w:r>
+      <w:proofErr w:type="spellStart"/>
+      <w:r>
+        <w:t>lowerCamelCase</w:t>
+      </w:r>
+      <w:proofErr w:type="spellEnd"/>
+      <w:r>
+        <w:rPr>
+          <w:lang w:val="ru-RU"/>
+        </w:rPr>
+        <w:t>.</w:t>
+      </w:r>
+      <w:r>
+        <w:rPr>
+          <w:lang w:val="ru-RU"/>
+        </w:rPr>
+        <w:t xml:space="preserve"> Подчеркивание позволяет быстро отличать </w:t>
+      </w:r>
+      <w:r>
+        <w:t>private</w:t>
+      </w:r>
+      <w:r>
+        <w:rPr>
+          <w:lang w:val="ru-RU"/>
+        </w:rPr>
+        <w:t xml:space="preserve"> </w:t>
+      </w:r>
+      <w:r>
+        <w:rPr>
+          <w:lang w:val="ru-RU"/>
+        </w:rPr>
+        <w:t xml:space="preserve">поля от локальных переменных и избавляет от необходимости использовать </w:t>
+      </w:r>
+      <w:r>
+        <w:t>this</w:t>
+      </w:r>
+      <w:r>
+        <w:rPr>
+          <w:lang w:val="ru-RU"/>
+        </w:rPr>
+        <w:t xml:space="preserve"> </w:t>
+      </w:r>
+      <w:r>
+        <w:rPr>
+          <w:lang w:val="ru-RU"/>
+        </w:rPr>
+        <w:t>для разрешения конфликтов.</w:t>
+      </w:r>
+    </w:p>
+    <w:p>
+      <w:pPr>
+        <w:pStyle w:val="Heading3"/>
+        <w:rPr>
+          <w:lang w:val="ru-RU"/>
+        </w:rPr>
+      </w:pPr>
+      <w:r>
+        <w:t>Protected</w:t>
+      </w:r>
+      <w:r>
+        <w:rPr>
+          <w:lang w:val="ru-RU"/>
+        </w:rPr>
+        <w:t xml:space="preserve"> </w:t>
+      </w:r>
+      <w:r>
+        <w:rPr>
+          <w:lang w:val="ru-RU"/>
+        </w:rPr>
+        <w:t xml:space="preserve">и </w:t>
+      </w:r>
+      <w:r>
+        <w:t>Public</w:t>
+      </w:r>
+      <w:r>
+        <w:rPr>
+          <w:lang w:val="ru-RU"/>
+        </w:rPr>
+        <w:t xml:space="preserve"> </w:t>
+      </w:r>
+      <w:r>
+        <w:rPr>
+          <w:lang w:val="ru-RU"/>
+        </w:rPr>
+        <w:t>поля</w:t>
+      </w:r>
+    </w:p>
+    <w:p>
+      <w:pPr>
+        <w:rPr>
+          <w:lang w:val="ru-RU"/>
+        </w:rPr>
+      </w:pPr>
+      <w:r>
+        <w:rPr>
+          <w:lang w:val="ru-RU"/>
+        </w:rPr>
+        <w:t xml:space="preserve">Используйте </w:t>
+      </w:r>
+      <w:proofErr w:type="spellStart"/>
+      <w:r>
+        <w:t>UpperCamelCase</w:t>
+      </w:r>
+      <w:proofErr w:type="spellEnd"/>
+      <w:r>
+        <w:rPr>
+          <w:lang w:val="ru-RU"/>
+        </w:rPr>
+        <w:t>.</w:t>
+      </w:r>
+    </w:p>
+    <w:p>
+      <w:pPr>
+        <w:pStyle w:val="Heading3"/>
+        <w:rPr>
+          <w:lang w:val="ru-RU"/>
+        </w:rPr>
+      </w:pPr>
+      <w:r>
+        <w:rPr>
+          <w:lang w:val="ru-RU"/>
+        </w:rPr>
+        <w:t>Методы</w:t>
+      </w:r>
+    </w:p>
+    <w:p>
+      <w:pPr>
+        <w:rPr>
+          <w:lang w:val="ru-RU"/>
+        </w:rPr>
+      </w:pPr>
+      <w:r>
+        <w:rPr>
+          <w:lang w:val="ru-RU"/>
+        </w:rPr>
+        <w:t xml:space="preserve">Используйте </w:t>
+      </w:r>
+      <w:proofErr w:type="spellStart"/>
+      <w:r>
+        <w:t>UpperCamelCase</w:t>
+      </w:r>
+      <w:proofErr w:type="spellEnd"/>
+      <w:r>
+        <w:rPr>
+          <w:lang w:val="ru-RU"/>
+        </w:rPr>
+        <w:t>.</w:t>
+      </w:r>
+    </w:p>
+    <w:p>
+      <w:pPr>
+        <w:pStyle w:val="Heading4"/>
+        <w:rPr>
+          <w:lang w:val="ru-RU"/>
+        </w:rPr>
+      </w:pPr>
+      <w:r>
+        <w:rPr>
+          <w:lang w:val="ru-RU"/>
+        </w:rPr>
+        <w:t>Обработчики событий</w:t>
+      </w:r>
+    </w:p>
+    <w:p>
+      <w:pPr>
+        <w:rPr>
+          <w:lang w:val="ru-RU"/>
+        </w:rPr>
+      </w:pPr>
+      <w:r>
+        <w:rPr>
+          <w:lang w:val="ru-RU"/>
+        </w:rPr>
+        <w:t xml:space="preserve">Используйте схему именования </w:t>
       </w:r>
       <w:r>
         <w:t>On</w:t>
@@ -417,115 +1339,107 @@
         </w:rPr>
         <w:t>&lt;ИсточникСобытия&gt;&lt;ИмяСобытия&gt;</w:t>
       </w:r>
-    </w:p>
-    <w:p>
-      <w:pPr>
-        <w:pStyle w:val="ListParagraph"/>
-        <w:numPr>
-          <w:ilvl w:val="0"/>
-          <w:numId w:val="2"/>
-        </w:numPr>
-        <w:rPr>
-          <w:lang w:val="ru-RU"/>
-        </w:rPr>
-      </w:pPr>
-      <w:r>
-        <w:t>private</w:t>
-      </w:r>
-      <w:r>
-        <w:rPr>
-          <w:lang w:val="ru-RU"/>
-        </w:rPr>
-        <w:t xml:space="preserve"> </w:t>
-      </w:r>
-      <w:r>
-        <w:t>instance</w:t>
-      </w:r>
-      <w:r>
-        <w:rPr>
-          <w:lang w:val="ru-RU"/>
-        </w:rPr>
-        <w:t xml:space="preserve"> </w:t>
-      </w:r>
-      <w:r>
-        <w:rPr>
-          <w:lang w:val="ru-RU"/>
-        </w:rPr>
-        <w:t>поле _имя</w:t>
-      </w:r>
-      <w:r>
-        <w:rPr>
-          <w:lang w:val="ru-RU"/>
-        </w:rPr>
-        <w:t>;</w:t>
-      </w:r>
-    </w:p>
-    <w:p>
-      <w:pPr>
-        <w:pStyle w:val="ListParagraph"/>
-        <w:numPr>
-          <w:ilvl w:val="0"/>
-          <w:numId w:val="2"/>
-        </w:numPr>
-      </w:pPr>
-      <w:r>
-        <w:t>Public</w:t>
-      </w:r>
-      <w:r>
-        <w:rPr>
-          <w:lang w:val="ru-RU"/>
-        </w:rPr>
-        <w:t xml:space="preserve"> </w:t>
+      <w:r>
+        <w:rPr>
+          <w:lang w:val="ru-RU"/>
+        </w:rPr>
+        <w:t xml:space="preserve"> или </w:t>
+      </w:r>
+      <w:r>
+        <w:t>On</w:t>
+      </w:r>
+      <w:r>
+        <w:rPr>
+          <w:lang w:val="ru-RU"/>
+        </w:rPr>
+        <w:t>&lt;ИсточникСобытия&gt;</w:t>
+      </w:r>
+      <w:r>
+        <w:rPr>
+          <w:lang w:val="ru-RU"/>
+        </w:rPr>
+        <w:t>_</w:t>
+      </w:r>
+      <w:r>
+        <w:rPr>
+          <w:lang w:val="ru-RU"/>
+        </w:rPr>
+        <w:t>&lt;ИмяСобытия&gt;</w:t>
+      </w:r>
+      <w:r>
+        <w:rPr>
+          <w:lang w:val="ru-RU"/>
+        </w:rPr>
+        <w:t>.</w:t>
+      </w:r>
+    </w:p>
+    <w:p>
+      <w:pPr>
+        <w:pStyle w:val="Heading2"/>
+        <w:rPr>
+          <w:lang w:val="ru-RU"/>
+        </w:rPr>
+      </w:pPr>
+      <w:r>
+        <w:rPr>
+          <w:lang w:val="ru-RU"/>
+        </w:rPr>
+        <w:t xml:space="preserve">Неявно типизированные локальные переменные </w:t>
+      </w:r>
+      <w:r>
+        <w:rPr>
+          <w:lang w:val="ru-RU"/>
+        </w:rPr>
+        <w:t>(</w:t>
       </w:r>
       <w:proofErr w:type="spellStart"/>
       <w:r>
-        <w:t>const</w:t>
+        <w:t>var</w:t>
       </w:r>
       <w:proofErr w:type="spellEnd"/>
       <w:r>
         <w:rPr>
           <w:lang w:val="ru-RU"/>
         </w:rPr>
-        <w:t xml:space="preserve"> ИМЯ_КОНСТАНТЫ</w:t>
-      </w:r>
-    </w:p>
-    <w:p>
-      <w:pPr>
-        <w:pStyle w:val="ListParagraph"/>
-        <w:numPr>
-          <w:ilvl w:val="0"/>
-          <w:numId w:val="2"/>
-        </w:numPr>
-        <w:rPr>
-          <w:lang w:val="ru-RU"/>
-        </w:rPr>
-      </w:pPr>
-      <w:r>
-        <w:rPr>
-          <w:lang w:val="ru-RU"/>
-        </w:rPr>
-        <w:t xml:space="preserve">Использование </w:t>
-      </w:r>
-      <w:proofErr w:type="spellStart"/>
-      <w:r>
-        <w:t>var</w:t>
-      </w:r>
-      <w:proofErr w:type="spellEnd"/>
-      <w:r>
-        <w:rPr>
-          <w:lang w:val="ru-RU"/>
-        </w:rPr>
-        <w:t xml:space="preserve"> – </w:t>
-      </w:r>
-      <w:r>
-        <w:rPr>
-          <w:lang w:val="ru-RU"/>
-        </w:rPr>
-        <w:t>где и почему</w:t>
-      </w:r>
-    </w:p>
-    <w:p>
-      <w:pPr>
+        <w:t>)</w:t>
+      </w:r>
+    </w:p>
+    <w:p>
+      <w:pPr>
+        <w:rPr>
+          <w:lang w:val="ru-RU"/>
+        </w:rPr>
+      </w:pPr>
+      <w:r>
+        <w:rPr>
+          <w:lang w:val="ru-RU"/>
+        </w:rPr>
+        <w:t>Используем для локальных переменных которым присваивается значение.</w:t>
+      </w:r>
+    </w:p>
+    <w:p>
+      <w:pPr>
+        <w:rPr>
+          <w:lang w:val="ru-RU"/>
+        </w:rPr>
+      </w:pPr>
+      <w:r>
+        <w:rPr>
+          <w:lang w:val="ru-RU"/>
+        </w:rPr>
+        <w:lastRenderedPageBreak/>
+        <w:t xml:space="preserve">Используем для </w:t>
+      </w:r>
+      <w:r>
+        <w:rPr>
+          <w:lang w:val="ru-RU"/>
+        </w:rPr>
+        <w:t>инициализации обобщенных типов т.к. это обычно сильно сокращает код.</w:t>
+      </w:r>
+    </w:p>
+    <w:p>
+      <w:pPr>
+        <w:pStyle w:val="Heading1"/>
         <w:rPr>
           <w:lang w:val="ru-RU"/>
         </w:rPr>
@@ -617,6 +1531,7 @@
     </w:p>
     <w:p>
       <w:pPr>
+        <w:pStyle w:val="Heading1"/>
         <w:rPr>
           <w:lang w:val="ru-RU"/>
         </w:rPr>
@@ -661,7 +1576,6 @@
         </w:rPr>
       </w:pPr>
       <w:r>
-        <w:lastRenderedPageBreak/>
         <w:t>System.*</w:t>
       </w:r>
     </w:p>
@@ -756,58 +1670,193 @@
           <w:ilvl w:val="1"/>
           <w:numId w:val="1"/>
         </w:numPr>
-        <w:rPr>
-          <w:lang w:val="ru-RU"/>
-        </w:rPr>
-      </w:pPr>
-      <w:r>
-        <w:rPr>
-          <w:lang w:val="ru-RU"/>
-        </w:rPr>
-        <w:t xml:space="preserve">Псевдонимы пространств имен </w:t>
-      </w:r>
-      <w:r>
-        <w:rPr>
-          <w:lang w:val="ru-RU"/>
-        </w:rPr>
-        <w:t>(</w:t>
+      </w:pPr>
+      <w:r>
+        <w:rPr>
+          <w:lang w:val="ru-RU"/>
+        </w:rPr>
+        <w:t>Псевдонимы</w:t>
+      </w:r>
+      <w:r>
+        <w:t xml:space="preserve"> (</w:t>
       </w:r>
       <w:r>
         <w:t>using</w:t>
       </w:r>
       <w:r>
-        <w:rPr>
-          <w:lang w:val="ru-RU"/>
-        </w:rPr>
         <w:t xml:space="preserve"> </w:t>
       </w:r>
       <w:r>
         <w:t>Alias</w:t>
       </w:r>
       <w:r>
-        <w:rPr>
-          <w:lang w:val="ru-RU"/>
-        </w:rPr>
         <w:t xml:space="preserve"> = </w:t>
       </w:r>
+      <w:proofErr w:type="spellStart"/>
       <w:r>
         <w:t>Some</w:t>
       </w:r>
       <w:r>
-        <w:rPr>
-          <w:lang w:val="ru-RU"/>
-        </w:rPr>
         <w:t>.</w:t>
       </w:r>
       <w:r>
         <w:t>Namespace</w:t>
       </w:r>
-      <w:r>
-        <w:rPr>
-          <w:lang w:val="ru-RU"/>
-        </w:rPr>
+      <w:proofErr w:type="spellEnd"/>
+      <w:r>
         <w:t>;)</w:t>
       </w:r>
+    </w:p>
+    <w:p>
+      <w:pPr>
+        <w:pStyle w:val="Heading1"/>
+        <w:rPr>
+          <w:lang w:val="ru-RU"/>
+        </w:rPr>
+      </w:pPr>
+      <w:r>
+        <w:rPr>
+          <w:lang w:val="ru-RU"/>
+        </w:rPr>
+        <w:t>Приложения</w:t>
+      </w:r>
+    </w:p>
+    <w:p>
+      <w:pPr>
+        <w:pStyle w:val="Heading2"/>
+        <w:rPr>
+          <w:lang w:val="ru-RU"/>
+        </w:rPr>
+      </w:pPr>
+      <w:r>
+        <w:rPr>
+          <w:lang w:val="ru-RU"/>
+        </w:rPr>
+        <w:t>Общепринятые пары глаголов</w:t>
+      </w:r>
+    </w:p>
+    <w:p>
+      <w:r>
+        <w:t>Add</w:t>
+      </w:r>
+      <w:r>
+        <w:t>…/</w:t>
+      </w:r>
+      <w:r>
+        <w:t>Remove</w:t>
+      </w:r>
+      <w:r>
+        <w:t>…</w:t>
+      </w:r>
+    </w:p>
+    <w:p>
+      <w:r>
+        <w:t>Open…/Close…</w:t>
+      </w:r>
+    </w:p>
+    <w:p>
+      <w:r>
+        <w:t>Insert…/Delete…</w:t>
+      </w:r>
+    </w:p>
+    <w:p>
+      <w:r>
+        <w:t>Create…/Destroy…</w:t>
+      </w:r>
+    </w:p>
+    <w:p>
+      <w:r>
+        <w:t>Increment/…Decrement…</w:t>
+      </w:r>
+    </w:p>
+    <w:p>
+      <w:r>
+        <w:t>Acquire…/Release…</w:t>
+      </w:r>
+    </w:p>
+    <w:p>
+      <w:pPr>
+        <w:rPr>
+          <w:lang w:val="ru-RU"/>
+        </w:rPr>
+      </w:pPr>
+      <w:r>
+        <w:t>Lock…/Unlock…</w:t>
+      </w:r>
+    </w:p>
+    <w:p>
+      <w:r>
+        <w:t>Up…/Down…</w:t>
+      </w:r>
+    </w:p>
+    <w:p>
+      <w:pPr>
+        <w:rPr>
+          <w:lang w:val="ru-RU"/>
+        </w:rPr>
+      </w:pPr>
+      <w:r>
+        <w:t>Begin…/End…</w:t>
+      </w:r>
+    </w:p>
+    <w:p>
+      <w:r>
+        <w:t>Show…/Hide…</w:t>
+      </w:r>
+    </w:p>
+    <w:p>
+      <w:r>
+        <w:t>Fet</w:t>
+      </w:r>
+      <w:r>
+        <w:t>ch…/Store…</w:t>
+      </w:r>
+    </w:p>
+    <w:p>
+      <w:r>
+        <w:t>Start…/Stop…</w:t>
+      </w:r>
+    </w:p>
+    <w:p>
+      <w:pPr>
+        <w:rPr>
+          <w:lang w:val="ru-RU"/>
+        </w:rPr>
+      </w:pPr>
+      <w:proofErr w:type="gramStart"/>
+      <w:r>
+        <w:t>To…/From…</w:t>
+      </w:r>
+      <w:proofErr w:type="gramEnd"/>
+      <w:r>
+        <w:t xml:space="preserve"> (</w:t>
+      </w:r>
+      <w:proofErr w:type="gramStart"/>
+      <w:r>
+        <w:rPr>
+          <w:lang w:val="ru-RU"/>
+        </w:rPr>
+        <w:t>подразумевается</w:t>
+      </w:r>
+      <w:proofErr w:type="gramEnd"/>
+      <w:r>
+        <w:rPr>
+          <w:lang w:val="ru-RU"/>
+        </w:rPr>
+        <w:t xml:space="preserve"> преобразование типов</w:t>
+      </w:r>
+      <w:r>
+        <w:t>)</w:t>
+      </w:r>
+    </w:p>
+    <w:p>
+      <w:pPr>
+        <w:rPr>
+          <w:lang w:val="ru-RU"/>
+        </w:rPr>
+      </w:pPr>
+      <w:bookmarkStart w:id="0" w:name="_GoBack"/>
+      <w:bookmarkEnd w:id="0"/>
     </w:p>
     <w:sectPr>
       <w:pgSz w:w="12240" w:h="15840"/>
@@ -822,6 +1871,345 @@
 <file path=word/numbering.xml><?xml version="1.0" encoding="utf-8"?>
 <w:numbering xmlns:wpc="http://schemas.microsoft.com/office/word/2010/wordprocessingCanvas" xmlns:mc="http://schemas.openxmlformats.org/markup-compatibility/2006" xmlns:o="urn:schemas-microsoft-com:office:office" xmlns:r="http://schemas.openxmlformats.org/officeDocument/2006/relationships" xmlns:m="http://schemas.openxmlformats.org/officeDocument/2006/math" xmlns:v="urn:schemas-microsoft-com:vml" xmlns:wp14="http://schemas.microsoft.com/office/word/2010/wordprocessingDrawing" xmlns:wp="http://schemas.openxmlformats.org/drawingml/2006/wordprocessingDrawing" xmlns:w10="urn:schemas-microsoft-com:office:word" xmlns:w="http://schemas.openxmlformats.org/wordprocessingml/2006/main" xmlns:w14="http://schemas.microsoft.com/office/word/2010/wordml" xmlns:wpg="http://schemas.microsoft.com/office/word/2010/wordprocessingGroup" xmlns:wpi="http://schemas.microsoft.com/office/word/2010/wordprocessingInk" xmlns:wne="http://schemas.microsoft.com/office/word/2006/wordml" xmlns:wps="http://schemas.microsoft.com/office/word/2010/wordprocessingShape" mc:Ignorable="w14 wp14">
   <w:abstractNum w:abstractNumId="0">
+    <w:nsid w:val="039806C1"/>
+    <w:multiLevelType w:val="hybridMultilevel"/>
+    <w:tmpl w:val="7D0E092E"/>
+    <w:lvl w:ilvl="0" w:tplc="04190001">
+      <w:start w:val="1"/>
+      <w:numFmt w:val="bullet"/>
+      <w:lvlText w:val=""/>
+      <w:lvlJc w:val="left"/>
+      <w:pPr>
+        <w:ind w:left="720" w:hanging="360"/>
+      </w:pPr>
+      <w:rPr>
+        <w:rFonts w:ascii="Symbol" w:hAnsi="Symbol" w:hint="default"/>
+      </w:rPr>
+    </w:lvl>
+    <w:lvl w:ilvl="1" w:tplc="04190003" w:tentative="1">
+      <w:start w:val="1"/>
+      <w:numFmt w:val="bullet"/>
+      <w:lvlText w:val="o"/>
+      <w:lvlJc w:val="left"/>
+      <w:pPr>
+        <w:ind w:left="1440" w:hanging="360"/>
+      </w:pPr>
+      <w:rPr>
+        <w:rFonts w:ascii="Courier New" w:hAnsi="Courier New" w:cs="Courier New" w:hint="default"/>
+      </w:rPr>
+    </w:lvl>
+    <w:lvl w:ilvl="2" w:tplc="04190005" w:tentative="1">
+      <w:start w:val="1"/>
+      <w:numFmt w:val="bullet"/>
+      <w:lvlText w:val=""/>
+      <w:lvlJc w:val="left"/>
+      <w:pPr>
+        <w:ind w:left="2160" w:hanging="360"/>
+      </w:pPr>
+      <w:rPr>
+        <w:rFonts w:ascii="Wingdings" w:hAnsi="Wingdings" w:hint="default"/>
+      </w:rPr>
+    </w:lvl>
+    <w:lvl w:ilvl="3" w:tplc="04190001" w:tentative="1">
+      <w:start w:val="1"/>
+      <w:numFmt w:val="bullet"/>
+      <w:lvlText w:val=""/>
+      <w:lvlJc w:val="left"/>
+      <w:pPr>
+        <w:ind w:left="2880" w:hanging="360"/>
+      </w:pPr>
+      <w:rPr>
+        <w:rFonts w:ascii="Symbol" w:hAnsi="Symbol" w:hint="default"/>
+      </w:rPr>
+    </w:lvl>
+    <w:lvl w:ilvl="4" w:tplc="04190003" w:tentative="1">
+      <w:start w:val="1"/>
+      <w:numFmt w:val="bullet"/>
+      <w:lvlText w:val="o"/>
+      <w:lvlJc w:val="left"/>
+      <w:pPr>
+        <w:ind w:left="3600" w:hanging="360"/>
+      </w:pPr>
+      <w:rPr>
+        <w:rFonts w:ascii="Courier New" w:hAnsi="Courier New" w:cs="Courier New" w:hint="default"/>
+      </w:rPr>
+    </w:lvl>
+    <w:lvl w:ilvl="5" w:tplc="04190005" w:tentative="1">
+      <w:start w:val="1"/>
+      <w:numFmt w:val="bullet"/>
+      <w:lvlText w:val=""/>
+      <w:lvlJc w:val="left"/>
+      <w:pPr>
+        <w:ind w:left="4320" w:hanging="360"/>
+      </w:pPr>
+      <w:rPr>
+        <w:rFonts w:ascii="Wingdings" w:hAnsi="Wingdings" w:hint="default"/>
+      </w:rPr>
+    </w:lvl>
+    <w:lvl w:ilvl="6" w:tplc="04190001" w:tentative="1">
+      <w:start w:val="1"/>
+      <w:numFmt w:val="bullet"/>
+      <w:lvlText w:val=""/>
+      <w:lvlJc w:val="left"/>
+      <w:pPr>
+        <w:ind w:left="5040" w:hanging="360"/>
+      </w:pPr>
+      <w:rPr>
+        <w:rFonts w:ascii="Symbol" w:hAnsi="Symbol" w:hint="default"/>
+      </w:rPr>
+    </w:lvl>
+    <w:lvl w:ilvl="7" w:tplc="04190003" w:tentative="1">
+      <w:start w:val="1"/>
+      <w:numFmt w:val="bullet"/>
+      <w:lvlText w:val="o"/>
+      <w:lvlJc w:val="left"/>
+      <w:pPr>
+        <w:ind w:left="5760" w:hanging="360"/>
+      </w:pPr>
+      <w:rPr>
+        <w:rFonts w:ascii="Courier New" w:hAnsi="Courier New" w:cs="Courier New" w:hint="default"/>
+      </w:rPr>
+    </w:lvl>
+    <w:lvl w:ilvl="8" w:tplc="04190005" w:tentative="1">
+      <w:start w:val="1"/>
+      <w:numFmt w:val="bullet"/>
+      <w:lvlText w:val=""/>
+      <w:lvlJc w:val="left"/>
+      <w:pPr>
+        <w:ind w:left="6480" w:hanging="360"/>
+      </w:pPr>
+      <w:rPr>
+        <w:rFonts w:ascii="Wingdings" w:hAnsi="Wingdings" w:hint="default"/>
+      </w:rPr>
+    </w:lvl>
+  </w:abstractNum>
+  <w:abstractNum w:abstractNumId="1">
+    <w:nsid w:val="166C68C0"/>
+    <w:multiLevelType w:val="hybridMultilevel"/>
+    <w:tmpl w:val="B11CEC4A"/>
+    <w:lvl w:ilvl="0" w:tplc="04190001">
+      <w:start w:val="1"/>
+      <w:numFmt w:val="bullet"/>
+      <w:lvlText w:val=""/>
+      <w:lvlJc w:val="left"/>
+      <w:pPr>
+        <w:ind w:left="720" w:hanging="360"/>
+      </w:pPr>
+      <w:rPr>
+        <w:rFonts w:ascii="Symbol" w:hAnsi="Symbol" w:hint="default"/>
+      </w:rPr>
+    </w:lvl>
+    <w:lvl w:ilvl="1" w:tplc="04190003" w:tentative="1">
+      <w:start w:val="1"/>
+      <w:numFmt w:val="bullet"/>
+      <w:lvlText w:val="o"/>
+      <w:lvlJc w:val="left"/>
+      <w:pPr>
+        <w:ind w:left="1440" w:hanging="360"/>
+      </w:pPr>
+      <w:rPr>
+        <w:rFonts w:ascii="Courier New" w:hAnsi="Courier New" w:cs="Courier New" w:hint="default"/>
+      </w:rPr>
+    </w:lvl>
+    <w:lvl w:ilvl="2" w:tplc="04190005" w:tentative="1">
+      <w:start w:val="1"/>
+      <w:numFmt w:val="bullet"/>
+      <w:lvlText w:val=""/>
+      <w:lvlJc w:val="left"/>
+      <w:pPr>
+        <w:ind w:left="2160" w:hanging="360"/>
+      </w:pPr>
+      <w:rPr>
+        <w:rFonts w:ascii="Wingdings" w:hAnsi="Wingdings" w:hint="default"/>
+      </w:rPr>
+    </w:lvl>
+    <w:lvl w:ilvl="3" w:tplc="04190001" w:tentative="1">
+      <w:start w:val="1"/>
+      <w:numFmt w:val="bullet"/>
+      <w:lvlText w:val=""/>
+      <w:lvlJc w:val="left"/>
+      <w:pPr>
+        <w:ind w:left="2880" w:hanging="360"/>
+      </w:pPr>
+      <w:rPr>
+        <w:rFonts w:ascii="Symbol" w:hAnsi="Symbol" w:hint="default"/>
+      </w:rPr>
+    </w:lvl>
+    <w:lvl w:ilvl="4" w:tplc="04190003" w:tentative="1">
+      <w:start w:val="1"/>
+      <w:numFmt w:val="bullet"/>
+      <w:lvlText w:val="o"/>
+      <w:lvlJc w:val="left"/>
+      <w:pPr>
+        <w:ind w:left="3600" w:hanging="360"/>
+      </w:pPr>
+      <w:rPr>
+        <w:rFonts w:ascii="Courier New" w:hAnsi="Courier New" w:cs="Courier New" w:hint="default"/>
+      </w:rPr>
+    </w:lvl>
+    <w:lvl w:ilvl="5" w:tplc="04190005" w:tentative="1">
+      <w:start w:val="1"/>
+      <w:numFmt w:val="bullet"/>
+      <w:lvlText w:val=""/>
+      <w:lvlJc w:val="left"/>
+      <w:pPr>
+        <w:ind w:left="4320" w:hanging="360"/>
+      </w:pPr>
+      <w:rPr>
+        <w:rFonts w:ascii="Wingdings" w:hAnsi="Wingdings" w:hint="default"/>
+      </w:rPr>
+    </w:lvl>
+    <w:lvl w:ilvl="6" w:tplc="04190001" w:tentative="1">
+      <w:start w:val="1"/>
+      <w:numFmt w:val="bullet"/>
+      <w:lvlText w:val=""/>
+      <w:lvlJc w:val="left"/>
+      <w:pPr>
+        <w:ind w:left="5040" w:hanging="360"/>
+      </w:pPr>
+      <w:rPr>
+        <w:rFonts w:ascii="Symbol" w:hAnsi="Symbol" w:hint="default"/>
+      </w:rPr>
+    </w:lvl>
+    <w:lvl w:ilvl="7" w:tplc="04190003" w:tentative="1">
+      <w:start w:val="1"/>
+      <w:numFmt w:val="bullet"/>
+      <w:lvlText w:val="o"/>
+      <w:lvlJc w:val="left"/>
+      <w:pPr>
+        <w:ind w:left="5760" w:hanging="360"/>
+      </w:pPr>
+      <w:rPr>
+        <w:rFonts w:ascii="Courier New" w:hAnsi="Courier New" w:cs="Courier New" w:hint="default"/>
+      </w:rPr>
+    </w:lvl>
+    <w:lvl w:ilvl="8" w:tplc="04190005" w:tentative="1">
+      <w:start w:val="1"/>
+      <w:numFmt w:val="bullet"/>
+      <w:lvlText w:val=""/>
+      <w:lvlJc w:val="left"/>
+      <w:pPr>
+        <w:ind w:left="6480" w:hanging="360"/>
+      </w:pPr>
+      <w:rPr>
+        <w:rFonts w:ascii="Wingdings" w:hAnsi="Wingdings" w:hint="default"/>
+      </w:rPr>
+    </w:lvl>
+  </w:abstractNum>
+  <w:abstractNum w:abstractNumId="2">
+    <w:nsid w:val="3B1B397F"/>
+    <w:multiLevelType w:val="hybridMultilevel"/>
+    <w:tmpl w:val="0454756A"/>
+    <w:lvl w:ilvl="0" w:tplc="04190001">
+      <w:start w:val="1"/>
+      <w:numFmt w:val="bullet"/>
+      <w:lvlText w:val=""/>
+      <w:lvlJc w:val="left"/>
+      <w:pPr>
+        <w:ind w:left="720" w:hanging="360"/>
+      </w:pPr>
+      <w:rPr>
+        <w:rFonts w:ascii="Symbol" w:hAnsi="Symbol" w:hint="default"/>
+      </w:rPr>
+    </w:lvl>
+    <w:lvl w:ilvl="1" w:tplc="04190003" w:tentative="1">
+      <w:start w:val="1"/>
+      <w:numFmt w:val="bullet"/>
+      <w:lvlText w:val="o"/>
+      <w:lvlJc w:val="left"/>
+      <w:pPr>
+        <w:ind w:left="1440" w:hanging="360"/>
+      </w:pPr>
+      <w:rPr>
+        <w:rFonts w:ascii="Courier New" w:hAnsi="Courier New" w:cs="Courier New" w:hint="default"/>
+      </w:rPr>
+    </w:lvl>
+    <w:lvl w:ilvl="2" w:tplc="04190005" w:tentative="1">
+      <w:start w:val="1"/>
+      <w:numFmt w:val="bullet"/>
+      <w:lvlText w:val=""/>
+      <w:lvlJc w:val="left"/>
+      <w:pPr>
+        <w:ind w:left="2160" w:hanging="360"/>
+      </w:pPr>
+      <w:rPr>
+        <w:rFonts w:ascii="Wingdings" w:hAnsi="Wingdings" w:hint="default"/>
+      </w:rPr>
+    </w:lvl>
+    <w:lvl w:ilvl="3" w:tplc="04190001" w:tentative="1">
+      <w:start w:val="1"/>
+      <w:numFmt w:val="bullet"/>
+      <w:lvlText w:val=""/>
+      <w:lvlJc w:val="left"/>
+      <w:pPr>
+        <w:ind w:left="2880" w:hanging="360"/>
+      </w:pPr>
+      <w:rPr>
+        <w:rFonts w:ascii="Symbol" w:hAnsi="Symbol" w:hint="default"/>
+      </w:rPr>
+    </w:lvl>
+    <w:lvl w:ilvl="4" w:tplc="04190003" w:tentative="1">
+      <w:start w:val="1"/>
+      <w:numFmt w:val="bullet"/>
+      <w:lvlText w:val="o"/>
+      <w:lvlJc w:val="left"/>
+      <w:pPr>
+        <w:ind w:left="3600" w:hanging="360"/>
+      </w:pPr>
+      <w:rPr>
+        <w:rFonts w:ascii="Courier New" w:hAnsi="Courier New" w:cs="Courier New" w:hint="default"/>
+      </w:rPr>
+    </w:lvl>
+    <w:lvl w:ilvl="5" w:tplc="04190005" w:tentative="1">
+      <w:start w:val="1"/>
+      <w:numFmt w:val="bullet"/>
+      <w:lvlText w:val=""/>
+      <w:lvlJc w:val="left"/>
+      <w:pPr>
+        <w:ind w:left="4320" w:hanging="360"/>
+      </w:pPr>
+      <w:rPr>
+        <w:rFonts w:ascii="Wingdings" w:hAnsi="Wingdings" w:hint="default"/>
+      </w:rPr>
+    </w:lvl>
+    <w:lvl w:ilvl="6" w:tplc="04190001" w:tentative="1">
+      <w:start w:val="1"/>
+      <w:numFmt w:val="bullet"/>
+      <w:lvlText w:val=""/>
+      <w:lvlJc w:val="left"/>
+      <w:pPr>
+        <w:ind w:left="5040" w:hanging="360"/>
+      </w:pPr>
+      <w:rPr>
+        <w:rFonts w:ascii="Symbol" w:hAnsi="Symbol" w:hint="default"/>
+      </w:rPr>
+    </w:lvl>
+    <w:lvl w:ilvl="7" w:tplc="04190003" w:tentative="1">
+      <w:start w:val="1"/>
+      <w:numFmt w:val="bullet"/>
+      <w:lvlText w:val="o"/>
+      <w:lvlJc w:val="left"/>
+      <w:pPr>
+        <w:ind w:left="5760" w:hanging="360"/>
+      </w:pPr>
+      <w:rPr>
+        <w:rFonts w:ascii="Courier New" w:hAnsi="Courier New" w:cs="Courier New" w:hint="default"/>
+      </w:rPr>
+    </w:lvl>
+    <w:lvl w:ilvl="8" w:tplc="04190005" w:tentative="1">
+      <w:start w:val="1"/>
+      <w:numFmt w:val="bullet"/>
+      <w:lvlText w:val=""/>
+      <w:lvlJc w:val="left"/>
+      <w:pPr>
+        <w:ind w:left="6480" w:hanging="360"/>
+      </w:pPr>
+      <w:rPr>
+        <w:rFonts w:ascii="Wingdings" w:hAnsi="Wingdings" w:hint="default"/>
+      </w:rPr>
+    </w:lvl>
+  </w:abstractNum>
+  <w:abstractNum w:abstractNumId="3">
     <w:nsid w:val="6A563723"/>
     <w:multiLevelType w:val="hybridMultilevel"/>
     <w:tmpl w:val="F1304D7E"/>
@@ -934,7 +2322,120 @@
       </w:rPr>
     </w:lvl>
   </w:abstractNum>
-  <w:abstractNum w:abstractNumId="1">
+  <w:abstractNum w:abstractNumId="4">
+    <w:nsid w:val="711B7759"/>
+    <w:multiLevelType w:val="hybridMultilevel"/>
+    <w:tmpl w:val="BA18CC6A"/>
+    <w:lvl w:ilvl="0" w:tplc="04190001">
+      <w:start w:val="1"/>
+      <w:numFmt w:val="bullet"/>
+      <w:lvlText w:val=""/>
+      <w:lvlJc w:val="left"/>
+      <w:pPr>
+        <w:ind w:left="720" w:hanging="360"/>
+      </w:pPr>
+      <w:rPr>
+        <w:rFonts w:ascii="Symbol" w:hAnsi="Symbol" w:hint="default"/>
+      </w:rPr>
+    </w:lvl>
+    <w:lvl w:ilvl="1" w:tplc="04190003" w:tentative="1">
+      <w:start w:val="1"/>
+      <w:numFmt w:val="bullet"/>
+      <w:lvlText w:val="o"/>
+      <w:lvlJc w:val="left"/>
+      <w:pPr>
+        <w:ind w:left="1440" w:hanging="360"/>
+      </w:pPr>
+      <w:rPr>
+        <w:rFonts w:ascii="Courier New" w:hAnsi="Courier New" w:cs="Courier New" w:hint="default"/>
+      </w:rPr>
+    </w:lvl>
+    <w:lvl w:ilvl="2" w:tplc="04190005" w:tentative="1">
+      <w:start w:val="1"/>
+      <w:numFmt w:val="bullet"/>
+      <w:lvlText w:val=""/>
+      <w:lvlJc w:val="left"/>
+      <w:pPr>
+        <w:ind w:left="2160" w:hanging="360"/>
+      </w:pPr>
+      <w:rPr>
+        <w:rFonts w:ascii="Wingdings" w:hAnsi="Wingdings" w:hint="default"/>
+      </w:rPr>
+    </w:lvl>
+    <w:lvl w:ilvl="3" w:tplc="04190001" w:tentative="1">
+      <w:start w:val="1"/>
+      <w:numFmt w:val="bullet"/>
+      <w:lvlText w:val=""/>
+      <w:lvlJc w:val="left"/>
+      <w:pPr>
+        <w:ind w:left="2880" w:hanging="360"/>
+      </w:pPr>
+      <w:rPr>
+        <w:rFonts w:ascii="Symbol" w:hAnsi="Symbol" w:hint="default"/>
+      </w:rPr>
+    </w:lvl>
+    <w:lvl w:ilvl="4" w:tplc="04190003" w:tentative="1">
+      <w:start w:val="1"/>
+      <w:numFmt w:val="bullet"/>
+      <w:lvlText w:val="o"/>
+      <w:lvlJc w:val="left"/>
+      <w:pPr>
+        <w:ind w:left="3600" w:hanging="360"/>
+      </w:pPr>
+      <w:rPr>
+        <w:rFonts w:ascii="Courier New" w:hAnsi="Courier New" w:cs="Courier New" w:hint="default"/>
+      </w:rPr>
+    </w:lvl>
+    <w:lvl w:ilvl="5" w:tplc="04190005" w:tentative="1">
+      <w:start w:val="1"/>
+      <w:numFmt w:val="bullet"/>
+      <w:lvlText w:val=""/>
+      <w:lvlJc w:val="left"/>
+      <w:pPr>
+        <w:ind w:left="4320" w:hanging="360"/>
+      </w:pPr>
+      <w:rPr>
+        <w:rFonts w:ascii="Wingdings" w:hAnsi="Wingdings" w:hint="default"/>
+      </w:rPr>
+    </w:lvl>
+    <w:lvl w:ilvl="6" w:tplc="04190001" w:tentative="1">
+      <w:start w:val="1"/>
+      <w:numFmt w:val="bullet"/>
+      <w:lvlText w:val=""/>
+      <w:lvlJc w:val="left"/>
+      <w:pPr>
+        <w:ind w:left="5040" w:hanging="360"/>
+      </w:pPr>
+      <w:rPr>
+        <w:rFonts w:ascii="Symbol" w:hAnsi="Symbol" w:hint="default"/>
+      </w:rPr>
+    </w:lvl>
+    <w:lvl w:ilvl="7" w:tplc="04190003" w:tentative="1">
+      <w:start w:val="1"/>
+      <w:numFmt w:val="bullet"/>
+      <w:lvlText w:val="o"/>
+      <w:lvlJc w:val="left"/>
+      <w:pPr>
+        <w:ind w:left="5760" w:hanging="360"/>
+      </w:pPr>
+      <w:rPr>
+        <w:rFonts w:ascii="Courier New" w:hAnsi="Courier New" w:cs="Courier New" w:hint="default"/>
+      </w:rPr>
+    </w:lvl>
+    <w:lvl w:ilvl="8" w:tplc="04190005" w:tentative="1">
+      <w:start w:val="1"/>
+      <w:numFmt w:val="bullet"/>
+      <w:lvlText w:val=""/>
+      <w:lvlJc w:val="left"/>
+      <w:pPr>
+        <w:ind w:left="6480" w:hanging="360"/>
+      </w:pPr>
+      <w:rPr>
+        <w:rFonts w:ascii="Wingdings" w:hAnsi="Wingdings" w:hint="default"/>
+      </w:rPr>
+    </w:lvl>
+  </w:abstractNum>
+  <w:abstractNum w:abstractNumId="5">
     <w:nsid w:val="76085A7E"/>
     <w:multiLevelType w:val="hybridMultilevel"/>
     <w:tmpl w:val="D7B00452"/>
@@ -1047,7 +2548,7 @@
       </w:rPr>
     </w:lvl>
   </w:abstractNum>
-  <w:abstractNum w:abstractNumId="2">
+  <w:abstractNum w:abstractNumId="6">
     <w:nsid w:val="7DDB0DF8"/>
     <w:multiLevelType w:val="hybridMultilevel"/>
     <w:tmpl w:val="0DC6D91E"/>
@@ -1161,12 +2662,24 @@
     </w:lvl>
   </w:abstractNum>
   <w:num w:numId="1">
+    <w:abstractNumId w:val="3"/>
+  </w:num>
+  <w:num w:numId="2">
+    <w:abstractNumId w:val="6"/>
+  </w:num>
+  <w:num w:numId="3">
+    <w:abstractNumId w:val="5"/>
+  </w:num>
+  <w:num w:numId="4">
+    <w:abstractNumId w:val="4"/>
+  </w:num>
+  <w:num w:numId="5">
     <w:abstractNumId w:val="0"/>
   </w:num>
-  <w:num w:numId="2">
+  <w:num w:numId="6">
     <w:abstractNumId w:val="2"/>
   </w:num>
-  <w:num w:numId="3">
+  <w:num w:numId="7">
     <w:abstractNumId w:val="1"/>
   </w:num>
 </w:numbering>
@@ -1401,10 +2914,33 @@
       <w:color w:val="4F81BD" w:themeColor="accent1"/>
     </w:rPr>
   </w:style>
+  <w:style w:type="paragraph" w:styleId="Heading4">
+    <w:name w:val="heading 4"/>
+    <w:basedOn w:val="Normal"/>
+    <w:next w:val="Normal"/>
+    <w:link w:val="Heading4Char"/>
+    <w:uiPriority w:val="9"/>
+    <w:unhideWhenUsed/>
+    <w:qFormat/>
+    <w:rsid w:val="00A615C1"/>
+    <w:pPr>
+      <w:keepNext/>
+      <w:keepLines/>
+      <w:spacing w:before="200" w:after="0"/>
+      <w:outlineLvl w:val="3"/>
+    </w:pPr>
+    <w:rPr>
+      <w:rFonts w:asciiTheme="majorHAnsi" w:eastAsiaTheme="majorEastAsia" w:hAnsiTheme="majorHAnsi" w:cstheme="majorBidi"/>
+      <w:b/>
+      <w:bCs/>
+      <w:i/>
+      <w:iCs/>
+      <w:color w:val="4F81BD" w:themeColor="accent1"/>
+    </w:rPr>
+  </w:style>
   <w:style w:type="character" w:default="1" w:styleId="DefaultParagraphFont">
     <w:name w:val="Default Paragraph Font"/>
     <w:uiPriority w:val="1"/>
-    <w:semiHidden/>
     <w:unhideWhenUsed/>
   </w:style>
   <w:style w:type="table" w:default="1" w:styleId="TableNormal">
@@ -1479,6 +3015,40 @@
       <w:rFonts w:asciiTheme="majorHAnsi" w:eastAsiaTheme="majorEastAsia" w:hAnsiTheme="majorHAnsi" w:cstheme="majorBidi"/>
       <w:b/>
       <w:bCs/>
+      <w:color w:val="4F81BD" w:themeColor="accent1"/>
+    </w:rPr>
+  </w:style>
+  <w:style w:type="table" w:styleId="TableGrid">
+    <w:name w:val="Table Grid"/>
+    <w:basedOn w:val="TableNormal"/>
+    <w:uiPriority w:val="59"/>
+    <w:rsid w:val="00840ED1"/>
+    <w:pPr>
+      <w:spacing w:after="0" w:line="240" w:lineRule="auto"/>
+    </w:pPr>
+    <w:tblPr>
+      <w:tblBorders>
+        <w:top w:val="single" w:sz="4" w:space="0" w:color="auto"/>
+        <w:left w:val="single" w:sz="4" w:space="0" w:color="auto"/>
+        <w:bottom w:val="single" w:sz="4" w:space="0" w:color="auto"/>
+        <w:right w:val="single" w:sz="4" w:space="0" w:color="auto"/>
+        <w:insideH w:val="single" w:sz="4" w:space="0" w:color="auto"/>
+        <w:insideV w:val="single" w:sz="4" w:space="0" w:color="auto"/>
+      </w:tblBorders>
+    </w:tblPr>
+  </w:style>
+  <w:style w:type="character" w:customStyle="1" w:styleId="Heading4Char">
+    <w:name w:val="Heading 4 Char"/>
+    <w:basedOn w:val="DefaultParagraphFont"/>
+    <w:link w:val="Heading4"/>
+    <w:uiPriority w:val="9"/>
+    <w:rsid w:val="00A615C1"/>
+    <w:rPr>
+      <w:rFonts w:asciiTheme="majorHAnsi" w:eastAsiaTheme="majorEastAsia" w:hAnsiTheme="majorHAnsi" w:cstheme="majorBidi"/>
+      <w:b/>
+      <w:bCs/>
+      <w:i/>
+      <w:iCs/>
       <w:color w:val="4F81BD" w:themeColor="accent1"/>
     </w:rPr>
   </w:style>
@@ -1714,10 +3284,33 @@
       <w:color w:val="4F81BD" w:themeColor="accent1"/>
     </w:rPr>
   </w:style>
+  <w:style w:type="paragraph" w:styleId="Heading4">
+    <w:name w:val="heading 4"/>
+    <w:basedOn w:val="Normal"/>
+    <w:next w:val="Normal"/>
+    <w:link w:val="Heading4Char"/>
+    <w:uiPriority w:val="9"/>
+    <w:unhideWhenUsed/>
+    <w:qFormat/>
+    <w:rsid w:val="00A615C1"/>
+    <w:pPr>
+      <w:keepNext/>
+      <w:keepLines/>
+      <w:spacing w:before="200" w:after="0"/>
+      <w:outlineLvl w:val="3"/>
+    </w:pPr>
+    <w:rPr>
+      <w:rFonts w:asciiTheme="majorHAnsi" w:eastAsiaTheme="majorEastAsia" w:hAnsiTheme="majorHAnsi" w:cstheme="majorBidi"/>
+      <w:b/>
+      <w:bCs/>
+      <w:i/>
+      <w:iCs/>
+      <w:color w:val="4F81BD" w:themeColor="accent1"/>
+    </w:rPr>
+  </w:style>
   <w:style w:type="character" w:default="1" w:styleId="DefaultParagraphFont">
     <w:name w:val="Default Paragraph Font"/>
     <w:uiPriority w:val="1"/>
-    <w:semiHidden/>
     <w:unhideWhenUsed/>
   </w:style>
   <w:style w:type="table" w:default="1" w:styleId="TableNormal">
@@ -1792,6 +3385,40 @@
       <w:rFonts w:asciiTheme="majorHAnsi" w:eastAsiaTheme="majorEastAsia" w:hAnsiTheme="majorHAnsi" w:cstheme="majorBidi"/>
       <w:b/>
       <w:bCs/>
+      <w:color w:val="4F81BD" w:themeColor="accent1"/>
+    </w:rPr>
+  </w:style>
+  <w:style w:type="table" w:styleId="TableGrid">
+    <w:name w:val="Table Grid"/>
+    <w:basedOn w:val="TableNormal"/>
+    <w:uiPriority w:val="59"/>
+    <w:rsid w:val="00840ED1"/>
+    <w:pPr>
+      <w:spacing w:after="0" w:line="240" w:lineRule="auto"/>
+    </w:pPr>
+    <w:tblPr>
+      <w:tblBorders>
+        <w:top w:val="single" w:sz="4" w:space="0" w:color="auto"/>
+        <w:left w:val="single" w:sz="4" w:space="0" w:color="auto"/>
+        <w:bottom w:val="single" w:sz="4" w:space="0" w:color="auto"/>
+        <w:right w:val="single" w:sz="4" w:space="0" w:color="auto"/>
+        <w:insideH w:val="single" w:sz="4" w:space="0" w:color="auto"/>
+        <w:insideV w:val="single" w:sz="4" w:space="0" w:color="auto"/>
+      </w:tblBorders>
+    </w:tblPr>
+  </w:style>
+  <w:style w:type="character" w:customStyle="1" w:styleId="Heading4Char">
+    <w:name w:val="Heading 4 Char"/>
+    <w:basedOn w:val="DefaultParagraphFont"/>
+    <w:link w:val="Heading4"/>
+    <w:uiPriority w:val="9"/>
+    <w:rsid w:val="00A615C1"/>
+    <w:rPr>
+      <w:rFonts w:asciiTheme="majorHAnsi" w:eastAsiaTheme="majorEastAsia" w:hAnsiTheme="majorHAnsi" w:cstheme="majorBidi"/>
+      <w:b/>
+      <w:bCs/>
+      <w:i/>
+      <w:iCs/>
       <w:color w:val="4F81BD" w:themeColor="accent1"/>
     </w:rPr>
   </w:style>

</xml_diff>

<commit_message>
Updated code style. More on comments.
</commit_message>
<xml_diff>
--- a/Presentation/code-style.docx
+++ b/Presentation/code-style.docx
@@ -17,6 +17,11 @@
       </w:r>
     </w:p>
     <w:p>
+      <w:pPr>
+        <w:rPr>
+          <w:lang w:val="ru-RU"/>
+        </w:rPr>
+      </w:pPr>
       <w:r>
         <w:rPr>
           <w:lang w:val="ru-RU"/>
@@ -396,19 +401,7 @@
         <w:rPr>
           <w:lang w:val="ru-RU"/>
         </w:rPr>
-        <w:t xml:space="preserve"> </w:t>
-      </w:r>
-      <w:r>
-        <w:rPr>
-          <w:lang w:val="ru-RU"/>
-        </w:rPr>
-        <w:t>–</w:t>
-      </w:r>
-      <w:r>
-        <w:rPr>
-          <w:lang w:val="ru-RU"/>
-        </w:rPr>
-        <w:t xml:space="preserve"> все буквы заглавные; отдельные слова разделены символом подчеркивания.</w:t>
+        <w:t xml:space="preserve"> – все буквы заглавные; отдельные слова разделены символом подчеркивания.</w:t>
       </w:r>
     </w:p>
     <w:p>
@@ -565,25 +558,7 @@
               <w:rPr>
                 <w:lang w:val="ru-RU"/>
               </w:rPr>
-              <w:t xml:space="preserve">Используйте существительные в </w:t>
-            </w:r>
-            <w:r>
-              <w:rPr>
-                <w:lang w:val="ru-RU"/>
-              </w:rPr>
-              <w:t xml:space="preserve">множествнном числе для </w:t>
-            </w:r>
-            <w:r>
-              <w:rPr>
-                <w:lang w:val="ru-RU"/>
-              </w:rPr>
-              <w:t xml:space="preserve"> </w:t>
-            </w:r>
-            <w:r>
-              <w:rPr>
-                <w:lang w:val="ru-RU"/>
-              </w:rPr>
-              <w:t>коллекций и массивов.</w:t>
+              <w:t>Используйте существительные в множествнном числе для  коллекций и массивов.</w:t>
             </w:r>
           </w:p>
         </w:tc>
@@ -819,13 +794,7 @@
         <w:rPr>
           <w:lang w:val="ru-RU"/>
         </w:rPr>
-        <w:t xml:space="preserve">. </w:t>
-      </w:r>
-      <w:r>
-        <w:rPr>
-          <w:lang w:val="ru-RU"/>
-        </w:rPr>
-        <w:t xml:space="preserve">Например, названия классов </w:t>
+        <w:t xml:space="preserve">. Например, названия классов </w:t>
       </w:r>
       <w:proofErr w:type="spellStart"/>
       <w:r>
@@ -872,13 +841,7 @@
         <w:rPr>
           <w:lang w:val="ru-RU"/>
         </w:rPr>
-        <w:t>Избегайте использования</w:t>
-      </w:r>
-      <w:r>
-        <w:rPr>
-          <w:lang w:val="ru-RU"/>
-        </w:rPr>
-        <w:t xml:space="preserve"> суффиксов типа </w:t>
+        <w:t xml:space="preserve">Избегайте использования суффиксов типа </w:t>
       </w:r>
       <w:r>
         <w:t>Class</w:t>
@@ -1207,32 +1170,26 @@
     <w:p>
       <w:pPr>
         <w:pStyle w:val="Heading3"/>
-        <w:rPr>
-          <w:lang w:val="ru-RU"/>
-        </w:rPr>
       </w:pPr>
       <w:r>
         <w:t>Protected</w:t>
       </w:r>
       <w:r>
-        <w:rPr>
-          <w:lang w:val="ru-RU"/>
-        </w:rPr>
         <w:t xml:space="preserve"> </w:t>
       </w:r>
       <w:r>
         <w:rPr>
           <w:lang w:val="ru-RU"/>
         </w:rPr>
-        <w:t xml:space="preserve">и </w:t>
+        <w:t>и</w:t>
+      </w:r>
+      <w:r>
+        <w:t xml:space="preserve"> </w:t>
       </w:r>
       <w:r>
         <w:t>Public</w:t>
       </w:r>
       <w:r>
-        <w:rPr>
-          <w:lang w:val="ru-RU"/>
-        </w:rPr>
         <w:t xml:space="preserve"> </w:t>
       </w:r>
       <w:r>
@@ -1243,6 +1200,39 @@
       </w:r>
     </w:p>
     <w:p>
+      <w:r>
+        <w:rPr>
+          <w:lang w:val="ru-RU"/>
+        </w:rPr>
+        <w:t>Используйте</w:t>
+      </w:r>
+      <w:r>
+        <w:t xml:space="preserve"> </w:t>
+      </w:r>
+      <w:proofErr w:type="spellStart"/>
+      <w:r>
+        <w:t>UpperCamelCase</w:t>
+      </w:r>
+      <w:proofErr w:type="spellEnd"/>
+      <w:r>
+        <w:t>.</w:t>
+      </w:r>
+    </w:p>
+    <w:p>
+      <w:pPr>
+        <w:pStyle w:val="Heading3"/>
+        <w:rPr>
+          <w:lang w:val="ru-RU"/>
+        </w:rPr>
+      </w:pPr>
+      <w:r>
+        <w:rPr>
+          <w:lang w:val="ru-RU"/>
+        </w:rPr>
+        <w:t>Методы</w:t>
+      </w:r>
+    </w:p>
+    <w:p>
       <w:pPr>
         <w:rPr>
           <w:lang w:val="ru-RU"/>
@@ -1268,139 +1258,101 @@
     </w:p>
     <w:p>
       <w:pPr>
-        <w:pStyle w:val="Heading3"/>
-        <w:rPr>
-          <w:lang w:val="ru-RU"/>
-        </w:rPr>
-      </w:pPr>
-      <w:r>
-        <w:rPr>
-          <w:lang w:val="ru-RU"/>
-        </w:rPr>
-        <w:t>Методы</w:t>
-      </w:r>
-    </w:p>
-    <w:p>
-      <w:pPr>
-        <w:rPr>
-          <w:lang w:val="ru-RU"/>
-        </w:rPr>
-      </w:pPr>
-      <w:r>
-        <w:rPr>
-          <w:lang w:val="ru-RU"/>
-        </w:rPr>
-        <w:t xml:space="preserve">Используйте </w:t>
+        <w:pStyle w:val="Heading4"/>
+        <w:rPr>
+          <w:lang w:val="ru-RU"/>
+        </w:rPr>
+      </w:pPr>
+      <w:r>
+        <w:rPr>
+          <w:lang w:val="ru-RU"/>
+        </w:rPr>
+        <w:t>Обработчики событий</w:t>
+      </w:r>
+    </w:p>
+    <w:p>
+      <w:pPr>
+        <w:rPr>
+          <w:lang w:val="ru-RU"/>
+        </w:rPr>
+      </w:pPr>
+      <w:r>
+        <w:rPr>
+          <w:lang w:val="ru-RU"/>
+        </w:rPr>
+        <w:t xml:space="preserve">Используйте схему именования </w:t>
+      </w:r>
+      <w:r>
+        <w:t>On</w:t>
+      </w:r>
+      <w:r>
+        <w:rPr>
+          <w:lang w:val="ru-RU"/>
+        </w:rPr>
+        <w:t>&lt;ИсточникСобытия&gt;&lt;ИмяСобытия&gt;</w:t>
+      </w:r>
+      <w:r>
+        <w:rPr>
+          <w:lang w:val="ru-RU"/>
+        </w:rPr>
+        <w:t xml:space="preserve"> или </w:t>
+      </w:r>
+      <w:r>
+        <w:t>On</w:t>
+      </w:r>
+      <w:r>
+        <w:rPr>
+          <w:lang w:val="ru-RU"/>
+        </w:rPr>
+        <w:t>&lt;ИсточникСобытия&gt;</w:t>
+      </w:r>
+      <w:r>
+        <w:rPr>
+          <w:lang w:val="ru-RU"/>
+        </w:rPr>
+        <w:t>_</w:t>
+      </w:r>
+      <w:r>
+        <w:rPr>
+          <w:lang w:val="ru-RU"/>
+        </w:rPr>
+        <w:t>&lt;ИмяСобытия&gt;</w:t>
+      </w:r>
+      <w:r>
+        <w:rPr>
+          <w:lang w:val="ru-RU"/>
+        </w:rPr>
+        <w:t>.</w:t>
+      </w:r>
+    </w:p>
+    <w:p>
+      <w:pPr>
+        <w:pStyle w:val="Heading2"/>
+        <w:rPr>
+          <w:lang w:val="ru-RU"/>
+        </w:rPr>
+      </w:pPr>
+      <w:r>
+        <w:rPr>
+          <w:lang w:val="ru-RU"/>
+        </w:rPr>
+        <w:t xml:space="preserve">Неявно типизированные локальные переменные </w:t>
+      </w:r>
+      <w:r>
+        <w:rPr>
+          <w:lang w:val="ru-RU"/>
+        </w:rPr>
+        <w:t>(</w:t>
       </w:r>
       <w:proofErr w:type="spellStart"/>
       <w:r>
-        <w:t>UpperCamelCase</w:t>
+        <w:t>var</w:t>
       </w:r>
       <w:proofErr w:type="spellEnd"/>
       <w:r>
         <w:rPr>
           <w:lang w:val="ru-RU"/>
         </w:rPr>
-        <w:t>.</w:t>
-      </w:r>
-    </w:p>
-    <w:p>
-      <w:pPr>
-        <w:pStyle w:val="Heading4"/>
-        <w:rPr>
-          <w:lang w:val="ru-RU"/>
-        </w:rPr>
-      </w:pPr>
-      <w:r>
-        <w:rPr>
-          <w:lang w:val="ru-RU"/>
-        </w:rPr>
-        <w:t>Обработчики событий</w:t>
-      </w:r>
-    </w:p>
-    <w:p>
-      <w:pPr>
-        <w:rPr>
-          <w:lang w:val="ru-RU"/>
-        </w:rPr>
-      </w:pPr>
-      <w:r>
-        <w:rPr>
-          <w:lang w:val="ru-RU"/>
-        </w:rPr>
-        <w:t xml:space="preserve">Используйте схему именования </w:t>
-      </w:r>
-      <w:r>
-        <w:t>On</w:t>
-      </w:r>
-      <w:r>
-        <w:rPr>
-          <w:lang w:val="ru-RU"/>
-        </w:rPr>
-        <w:t>&lt;ИсточникСобытия&gt;&lt;ИмяСобытия&gt;</w:t>
-      </w:r>
-      <w:r>
-        <w:rPr>
-          <w:lang w:val="ru-RU"/>
-        </w:rPr>
-        <w:t xml:space="preserve"> или </w:t>
-      </w:r>
-      <w:r>
-        <w:t>On</w:t>
-      </w:r>
-      <w:r>
-        <w:rPr>
-          <w:lang w:val="ru-RU"/>
-        </w:rPr>
-        <w:t>&lt;ИсточникСобытия&gt;</w:t>
-      </w:r>
-      <w:r>
-        <w:rPr>
-          <w:lang w:val="ru-RU"/>
-        </w:rPr>
-        <w:t>_</w:t>
-      </w:r>
-      <w:r>
-        <w:rPr>
-          <w:lang w:val="ru-RU"/>
-        </w:rPr>
-        <w:t>&lt;ИмяСобытия&gt;</w:t>
-      </w:r>
-      <w:r>
-        <w:rPr>
-          <w:lang w:val="ru-RU"/>
-        </w:rPr>
-        <w:t>.</w:t>
-      </w:r>
-    </w:p>
-    <w:p>
-      <w:pPr>
-        <w:pStyle w:val="Heading2"/>
-        <w:rPr>
-          <w:lang w:val="ru-RU"/>
-        </w:rPr>
-      </w:pPr>
-      <w:r>
-        <w:rPr>
-          <w:lang w:val="ru-RU"/>
-        </w:rPr>
-        <w:t xml:space="preserve">Неявно типизированные локальные переменные </w:t>
-      </w:r>
-      <w:r>
-        <w:rPr>
-          <w:lang w:val="ru-RU"/>
-        </w:rPr>
-        <w:t>(</w:t>
-      </w:r>
-      <w:proofErr w:type="spellStart"/>
-      <w:r>
-        <w:t>var</w:t>
-      </w:r>
-      <w:proofErr w:type="spellEnd"/>
-      <w:r>
-        <w:rPr>
-          <w:lang w:val="ru-RU"/>
-        </w:rPr>
         <w:t>)</w:t>
       </w:r>
     </w:p>
@@ -1428,13 +1380,7 @@
           <w:lang w:val="ru-RU"/>
         </w:rPr>
         <w:lastRenderedPageBreak/>
-        <w:t xml:space="preserve">Используем для </w:t>
-      </w:r>
-      <w:r>
-        <w:rPr>
-          <w:lang w:val="ru-RU"/>
-        </w:rPr>
-        <w:t>инициализации обобщенных типов т.к. это обычно сильно сокращает код.</w:t>
+        <w:t>Используем для инициализации обобщенных типов т.к. это обычно сильно сокращает код.</w:t>
       </w:r>
     </w:p>
     <w:p>
@@ -1526,7 +1472,63 @@
         <w:rPr>
           <w:lang w:val="ru-RU"/>
         </w:rPr>
-        <w:t>Не пишите комментариев в начале файла с описанием сделанных изменений. Для этого есть системы контроля версий.</w:t>
+        <w:t>Избегайте шутл</w:t>
+      </w:r>
+      <w:r>
+        <w:rPr>
+          <w:lang w:val="ru-RU"/>
+        </w:rPr>
+        <w:t>ивых</w:t>
+      </w:r>
+      <w:r>
+        <w:rPr>
+          <w:lang w:val="ru-RU"/>
+        </w:rPr>
+        <w:t xml:space="preserve"> комментариев</w:t>
+      </w:r>
+    </w:p>
+    <w:p>
+      <w:pPr>
+        <w:pStyle w:val="ListParagraph"/>
+        <w:numPr>
+          <w:ilvl w:val="0"/>
+          <w:numId w:val="3"/>
+        </w:numPr>
+        <w:rPr>
+          <w:lang w:val="ru-RU"/>
+        </w:rPr>
+      </w:pPr>
+      <w:r>
+        <w:rPr>
+          <w:lang w:val="ru-RU"/>
+        </w:rPr>
+        <w:t xml:space="preserve">Не пишите комментариев в начале файла с описанием сделанных изменений. Для этого есть </w:t>
+      </w:r>
+      <w:bookmarkStart w:id="0" w:name="_GoBack"/>
+      <w:bookmarkEnd w:id="0"/>
+      <w:r>
+        <w:rPr>
+          <w:lang w:val="ru-RU"/>
+        </w:rPr>
+        <w:t>системы контроля версий.</w:t>
+      </w:r>
+    </w:p>
+    <w:p>
+      <w:pPr>
+        <w:pStyle w:val="ListParagraph"/>
+        <w:numPr>
+          <w:ilvl w:val="0"/>
+          <w:numId w:val="3"/>
+        </w:numPr>
+        <w:rPr>
+          <w:lang w:val="ru-RU"/>
+        </w:rPr>
+      </w:pPr>
+      <w:r>
+        <w:rPr>
+          <w:lang w:val="ru-RU"/>
+        </w:rPr>
+        <w:t>Не пишите нецензурные комментарии</w:t>
       </w:r>
     </w:p>
     <w:p>
@@ -1710,6 +1712,195 @@
     <w:p>
       <w:pPr>
         <w:pStyle w:val="Heading1"/>
+      </w:pPr>
+      <w:r>
+        <w:rPr>
+          <w:lang w:val="ru-RU"/>
+        </w:rPr>
+        <w:t>Настройки</w:t>
+      </w:r>
+      <w:r>
+        <w:t xml:space="preserve"> </w:t>
+      </w:r>
+      <w:r>
+        <w:t>Visual Studio</w:t>
+      </w:r>
+    </w:p>
+    <w:p>
+      <w:proofErr w:type="gramStart"/>
+      <w:r>
+        <w:t>Tools  -</w:t>
+      </w:r>
+      <w:proofErr w:type="gramEnd"/>
+      <w:r>
+        <w:t>&gt; Options</w:t>
+      </w:r>
+    </w:p>
+    <w:p>
+      <w:r>
+        <w:t>Text Editor -&gt; C# -&gt; Tabs</w:t>
+      </w:r>
+    </w:p>
+    <w:p>
+      <w:r>
+        <w:t>Text Editor -&gt; C# -&gt; Formatting</w:t>
+      </w:r>
+    </w:p>
+    <w:p>
+      <w:pPr>
+        <w:pStyle w:val="Heading1"/>
+      </w:pPr>
+      <w:r>
+        <w:rPr>
+          <w:lang w:val="ru-RU"/>
+        </w:rPr>
+        <w:t>Общие</w:t>
+      </w:r>
+      <w:r>
+        <w:t xml:space="preserve"> </w:t>
+      </w:r>
+      <w:r>
+        <w:rPr>
+          <w:lang w:val="ru-RU"/>
+        </w:rPr>
+        <w:t>советы</w:t>
+      </w:r>
+    </w:p>
+    <w:p>
+      <w:pPr>
+        <w:pStyle w:val="Heading2"/>
+        <w:rPr>
+          <w:lang w:val="ru-RU"/>
+        </w:rPr>
+      </w:pPr>
+      <w:r>
+        <w:rPr>
+          <w:lang w:val="ru-RU"/>
+        </w:rPr>
+        <w:t>Функции</w:t>
+      </w:r>
+    </w:p>
+    <w:p>
+      <w:pPr>
+        <w:rPr>
+          <w:lang w:val="ru-RU"/>
+        </w:rPr>
+      </w:pPr>
+      <w:r>
+        <w:rPr>
+          <w:lang w:val="ru-RU"/>
+        </w:rPr>
+        <w:t>Чем</w:t>
+      </w:r>
+      <w:r>
+        <w:rPr>
+          <w:lang w:val="ru-RU"/>
+        </w:rPr>
+        <w:t xml:space="preserve"> </w:t>
+      </w:r>
+      <w:r>
+        <w:rPr>
+          <w:lang w:val="ru-RU"/>
+        </w:rPr>
+        <w:t>короче</w:t>
+      </w:r>
+      <w:r>
+        <w:rPr>
+          <w:lang w:val="ru-RU"/>
+        </w:rPr>
+        <w:t xml:space="preserve">, </w:t>
+      </w:r>
+      <w:r>
+        <w:rPr>
+          <w:lang w:val="ru-RU"/>
+        </w:rPr>
+        <w:t>тем</w:t>
+      </w:r>
+      <w:r>
+        <w:rPr>
+          <w:lang w:val="ru-RU"/>
+        </w:rPr>
+        <w:t xml:space="preserve"> </w:t>
+      </w:r>
+      <w:r>
+        <w:rPr>
+          <w:lang w:val="ru-RU"/>
+        </w:rPr>
+        <w:t>лучше</w:t>
+      </w:r>
+    </w:p>
+    <w:p>
+      <w:pPr>
+        <w:rPr>
+          <w:lang w:val="ru-RU"/>
+        </w:rPr>
+      </w:pPr>
+      <w:r>
+        <w:t>Single</w:t>
+      </w:r>
+      <w:r>
+        <w:rPr>
+          <w:lang w:val="ru-RU"/>
+        </w:rPr>
+        <w:t xml:space="preserve"> </w:t>
+      </w:r>
+      <w:r>
+        <w:t>responsibility</w:t>
+      </w:r>
+    </w:p>
+    <w:p>
+      <w:pPr>
+        <w:rPr>
+          <w:lang w:val="ru-RU"/>
+        </w:rPr>
+      </w:pPr>
+      <w:proofErr w:type="spellStart"/>
+      <w:proofErr w:type="gramStart"/>
+      <w:r>
+        <w:t>Params</w:t>
+      </w:r>
+      <w:proofErr w:type="spellEnd"/>
+      <w:r>
+        <w:rPr>
+          <w:lang w:val="ru-RU"/>
+        </w:rPr>
+        <w:t>[</w:t>
+      </w:r>
+      <w:proofErr w:type="gramEnd"/>
+      <w:r>
+        <w:rPr>
+          <w:lang w:val="ru-RU"/>
+        </w:rPr>
+        <w:t xml:space="preserve">] </w:t>
+      </w:r>
+      <w:r>
+        <w:rPr>
+          <w:lang w:val="ru-RU"/>
+        </w:rPr>
+        <w:t>аргументы</w:t>
+      </w:r>
+    </w:p>
+    <w:p>
+      <w:pPr>
+        <w:rPr>
+          <w:lang w:val="ru-RU"/>
+        </w:rPr>
+      </w:pPr>
+      <w:proofErr w:type="spellStart"/>
+      <w:r>
+        <w:t>Bool</w:t>
+      </w:r>
+      <w:proofErr w:type="spellEnd"/>
+      <w:r>
+        <w:rPr>
+          <w:lang w:val="ru-RU"/>
+        </w:rPr>
+        <w:t>-ловушка</w:t>
+      </w:r>
+    </w:p>
+    <w:p>
+      <w:pPr>
+        <w:pStyle w:val="Heading1"/>
         <w:rPr>
           <w:lang w:val="ru-RU"/>
         </w:rPr>
@@ -1751,6 +1942,7 @@
     </w:p>
     <w:p>
       <w:r>
+        <w:lastRenderedPageBreak/>
         <w:t>Open…/Close…</w:t>
       </w:r>
     </w:p>
@@ -1775,11 +1967,6 @@
       </w:r>
     </w:p>
     <w:p>
-      <w:pPr>
-        <w:rPr>
-          <w:lang w:val="ru-RU"/>
-        </w:rPr>
-      </w:pPr>
       <w:r>
         <w:t>Lock…/Unlock…</w:t>
       </w:r>
@@ -1790,11 +1977,6 @@
       </w:r>
     </w:p>
     <w:p>
-      <w:pPr>
-        <w:rPr>
-          <w:lang w:val="ru-RU"/>
-        </w:rPr>
-      </w:pPr>
       <w:r>
         <w:t>Begin…/End…</w:t>
       </w:r>
@@ -1806,10 +1988,7 @@
     </w:p>
     <w:p>
       <w:r>
-        <w:t>Fet</w:t>
-      </w:r>
-      <w:r>
-        <w:t>ch…/Store…</w:t>
+        <w:t>Fetch…/Store…</w:t>
       </w:r>
     </w:p>
     <w:p>
@@ -1825,27 +2004,40 @@
       </w:pPr>
       <w:proofErr w:type="gramStart"/>
       <w:r>
-        <w:t>To…/From…</w:t>
+        <w:t>To</w:t>
+      </w:r>
+      <w:r>
+        <w:rPr>
+          <w:lang w:val="ru-RU"/>
+        </w:rPr>
+        <w:t>…/</w:t>
+      </w:r>
+      <w:r>
+        <w:t>From</w:t>
+      </w:r>
+      <w:r>
+        <w:rPr>
+          <w:lang w:val="ru-RU"/>
+        </w:rPr>
+        <w:t>…</w:t>
       </w:r>
       <w:proofErr w:type="gramEnd"/>
       <w:r>
+        <w:rPr>
+          <w:lang w:val="ru-RU"/>
+        </w:rPr>
         <w:t xml:space="preserve"> (</w:t>
       </w:r>
-      <w:proofErr w:type="gramStart"/>
-      <w:r>
-        <w:rPr>
-          <w:lang w:val="ru-RU"/>
-        </w:rPr>
-        <w:t>подразумевается</w:t>
-      </w:r>
-      <w:proofErr w:type="gramEnd"/>
-      <w:r>
-        <w:rPr>
-          <w:lang w:val="ru-RU"/>
-        </w:rPr>
-        <w:t xml:space="preserve"> преобразование типов</w:t>
-      </w:r>
-      <w:r>
+      <w:r>
+        <w:rPr>
+          <w:lang w:val="ru-RU"/>
+        </w:rPr>
+        <w:t>подразумевается преобразование типов</w:t>
+      </w:r>
+      <w:r>
+        <w:rPr>
+          <w:lang w:val="ru-RU"/>
+        </w:rPr>
         <w:t>)</w:t>
       </w:r>
     </w:p>
@@ -1855,8 +2047,6 @@
           <w:lang w:val="ru-RU"/>
         </w:rPr>
       </w:pPr>
-      <w:bookmarkStart w:id="0" w:name="_GoBack"/>
-      <w:bookmarkEnd w:id="0"/>
     </w:p>
     <w:sectPr>
       <w:pgSz w:w="12240" w:h="15840"/>
@@ -2941,6 +3131,7 @@
   <w:style w:type="character" w:default="1" w:styleId="DefaultParagraphFont">
     <w:name w:val="Default Paragraph Font"/>
     <w:uiPriority w:val="1"/>
+    <w:semiHidden/>
     <w:unhideWhenUsed/>
   </w:style>
   <w:style w:type="table" w:default="1" w:styleId="TableNormal">
@@ -3311,6 +3502,7 @@
   <w:style w:type="character" w:default="1" w:styleId="DefaultParagraphFont">
     <w:name w:val="Default Paragraph Font"/>
     <w:uiPriority w:val="1"/>
+    <w:semiHidden/>
     <w:unhideWhenUsed/>
   </w:style>
   <w:style w:type="table" w:default="1" w:styleId="TableNormal">

</xml_diff>